<commit_message>
Chỉnh sửa tài liệu Phân Tích
</commit_message>
<xml_diff>
--- a/docs/4-PhanTich.docx
+++ b/docs/4-PhanTich.docx
@@ -106,7 +106,16 @@
           <w:szCs w:val="30"/>
           <w:lang w:val="en-US"/>
         </w:rPr>
-        <w:t>1.0</w:t>
+        <w:t>1.</w:t>
+      </w:r>
+      <w:r>
+        <w:rPr>
+          <w:rFonts w:ascii="Arial" w:hAnsi="Arial"/>
+          <w:sz w:val="34"/>
+          <w:szCs w:val="30"/>
+          <w:lang w:val="en-US"/>
+        </w:rPr>
+        <w:t>1</w:t>
       </w:r>
     </w:p>
     <w:p>
@@ -209,8 +218,8 @@
           <w:lang w:val="en-US"/>
         </w:rPr>
         <w:sectPr>
-          <w:headerReference w:type="default" r:id="rId7"/>
-          <w:footerReference w:type="default" r:id="rId8"/>
+          <w:headerReference w:type="default" r:id="rId8"/>
+          <w:footerReference w:type="default" r:id="rId9"/>
           <w:pgSz w:w="11907" w:h="16839" w:code="9"/>
           <w:pgMar w:top="1440" w:right="1440" w:bottom="1440" w:left="1440" w:header="720" w:footer="720" w:gutter="0"/>
           <w:cols w:space="720"/>
@@ -561,6 +570,13 @@
                 <w:lang w:val="en-US"/>
               </w:rPr>
             </w:pPr>
+            <w:r>
+              <w:rPr>
+                <w:rFonts w:eastAsia="SimSun"/>
+                <w:lang w:val="en-US"/>
+              </w:rPr>
+              <w:t>05/06/2021</w:t>
+            </w:r>
           </w:p>
         </w:tc>
         <w:tc>
@@ -583,6 +599,13 @@
                 <w:lang w:val="en-US"/>
               </w:rPr>
             </w:pPr>
+            <w:r>
+              <w:rPr>
+                <w:rFonts w:eastAsia="SimSun"/>
+                <w:lang w:val="en-US"/>
+              </w:rPr>
+              <w:t>1.1</w:t>
+            </w:r>
           </w:p>
         </w:tc>
         <w:tc>
@@ -599,12 +622,19 @@
             <w:pPr>
               <w:keepLines/>
               <w:spacing w:after="120"/>
-              <w:jc w:val="both"/>
+              <w:jc w:val="center"/>
               <w:rPr>
                 <w:rFonts w:eastAsia="SimSun"/>
                 <w:lang w:val="en-US"/>
               </w:rPr>
             </w:pPr>
+            <w:r>
+              <w:rPr>
+                <w:rFonts w:eastAsia="SimSun"/>
+                <w:lang w:val="en-US"/>
+              </w:rPr>
+              <w:t>Chỉnh sửa sơ đồ lớp</w:t>
+            </w:r>
           </w:p>
         </w:tc>
         <w:tc>
@@ -621,12 +651,19 @@
             <w:pPr>
               <w:keepLines/>
               <w:spacing w:after="120"/>
-              <w:jc w:val="both"/>
+              <w:jc w:val="center"/>
               <w:rPr>
                 <w:rFonts w:eastAsia="SimSun"/>
                 <w:lang w:val="en-US"/>
               </w:rPr>
             </w:pPr>
+            <w:r>
+              <w:rPr>
+                <w:rFonts w:eastAsia="SimSun"/>
+                <w:lang w:val="en-US"/>
+              </w:rPr>
+              <w:t>Mai Thiện Tâm</w:t>
+            </w:r>
           </w:p>
         </w:tc>
       </w:tr>
@@ -645,7 +682,7 @@
             <w:pPr>
               <w:keepLines/>
               <w:spacing w:after="120"/>
-              <w:jc w:val="both"/>
+              <w:jc w:val="center"/>
               <w:rPr>
                 <w:rFonts w:eastAsia="SimSun"/>
                 <w:lang w:val="en-US"/>
@@ -667,7 +704,7 @@
             <w:pPr>
               <w:keepLines/>
               <w:spacing w:after="120"/>
-              <w:jc w:val="both"/>
+              <w:jc w:val="center"/>
               <w:rPr>
                 <w:rFonts w:eastAsia="SimSun"/>
                 <w:lang w:val="en-US"/>
@@ -689,7 +726,7 @@
             <w:pPr>
               <w:keepLines/>
               <w:spacing w:after="120"/>
-              <w:jc w:val="both"/>
+              <w:jc w:val="center"/>
               <w:rPr>
                 <w:rFonts w:eastAsia="SimSun"/>
                 <w:lang w:val="en-US"/>
@@ -711,7 +748,7 @@
             <w:pPr>
               <w:keepLines/>
               <w:spacing w:after="120"/>
-              <w:jc w:val="both"/>
+              <w:jc w:val="center"/>
               <w:rPr>
                 <w:rFonts w:eastAsia="SimSun"/>
                 <w:lang w:val="en-US"/>
@@ -735,7 +772,7 @@
             <w:pPr>
               <w:keepLines/>
               <w:spacing w:after="120"/>
-              <w:jc w:val="both"/>
+              <w:jc w:val="center"/>
               <w:rPr>
                 <w:rFonts w:eastAsia="SimSun"/>
                 <w:lang w:val="en-US"/>
@@ -757,7 +794,7 @@
             <w:pPr>
               <w:keepLines/>
               <w:spacing w:after="120"/>
-              <w:jc w:val="both"/>
+              <w:jc w:val="center"/>
               <w:rPr>
                 <w:rFonts w:eastAsia="SimSun"/>
                 <w:lang w:val="en-US"/>
@@ -779,7 +816,7 @@
             <w:pPr>
               <w:keepLines/>
               <w:spacing w:after="120"/>
-              <w:jc w:val="both"/>
+              <w:jc w:val="center"/>
               <w:rPr>
                 <w:rFonts w:eastAsia="SimSun"/>
                 <w:lang w:val="en-US"/>
@@ -801,7 +838,7 @@
             <w:pPr>
               <w:keepLines/>
               <w:spacing w:after="120"/>
-              <w:jc w:val="both"/>
+              <w:jc w:val="center"/>
               <w:rPr>
                 <w:rFonts w:eastAsia="SimSun"/>
                 <w:lang w:val="en-US"/>
@@ -845,8 +882,10 @@
           <w:tab w:val="left" w:pos="432"/>
         </w:tabs>
         <w:rPr>
+          <w:rFonts w:asciiTheme="minorHAnsi" w:eastAsiaTheme="minorEastAsia" w:hAnsiTheme="minorHAnsi" w:cstheme="minorBidi"/>
           <w:noProof/>
-          <w:szCs w:val="24"/>
+          <w:sz w:val="22"/>
+          <w:szCs w:val="22"/>
           <w:lang w:val="en-US"/>
         </w:rPr>
       </w:pPr>
@@ -868,7 +907,7 @@
         </w:rPr>
         <w:fldChar w:fldCharType="separate"/>
       </w:r>
-      <w:hyperlink w:anchor="_Toc172872215" w:history="1">
+      <w:hyperlink w:anchor="_Toc73798698" w:history="1">
         <w:r>
           <w:rPr>
             <w:rStyle w:val="Hyperlink"/>
@@ -878,8 +917,10 @@
         </w:r>
         <w:r>
           <w:rPr>
+            <w:rFonts w:asciiTheme="minorHAnsi" w:eastAsiaTheme="minorEastAsia" w:hAnsiTheme="minorHAnsi" w:cstheme="minorBidi"/>
             <w:noProof/>
-            <w:szCs w:val="24"/>
+            <w:sz w:val="22"/>
+            <w:szCs w:val="22"/>
             <w:lang w:val="en-US"/>
           </w:rPr>
           <w:tab/>
@@ -933,7 +974,7 @@
             <w:noProof/>
             <w:webHidden/>
           </w:rPr>
-          <w:instrText xml:space="preserve"> PAGEREF _Toc172872215 \h </w:instrText>
+          <w:instrText xml:space="preserve"> PAGEREF _Toc73798698 \h </w:instrText>
         </w:r>
         <w:r>
           <w:rPr>
@@ -971,24 +1012,27 @@
           <w:tab w:val="left" w:pos="1000"/>
         </w:tabs>
         <w:rPr>
+          <w:rFonts w:asciiTheme="minorHAnsi" w:eastAsiaTheme="minorEastAsia" w:hAnsiTheme="minorHAnsi" w:cstheme="minorBidi"/>
           <w:noProof/>
-          <w:szCs w:val="24"/>
+          <w:sz w:val="22"/>
+          <w:szCs w:val="22"/>
           <w:lang w:val="en-US"/>
         </w:rPr>
       </w:pPr>
-      <w:hyperlink w:anchor="_Toc172872216" w:history="1">
+      <w:hyperlink w:anchor="_Toc73798699" w:history="1">
         <w:r>
           <w:rPr>
             <w:rStyle w:val="Hyperlink"/>
             <w:noProof/>
-            <w:lang w:val="en-US"/>
           </w:rPr>
           <w:t>1.1</w:t>
         </w:r>
         <w:r>
           <w:rPr>
+            <w:rFonts w:asciiTheme="minorHAnsi" w:eastAsiaTheme="minorEastAsia" w:hAnsiTheme="minorHAnsi" w:cstheme="minorBidi"/>
             <w:noProof/>
-            <w:szCs w:val="24"/>
+            <w:sz w:val="22"/>
+            <w:szCs w:val="22"/>
             <w:lang w:val="en-US"/>
           </w:rPr>
           <w:tab/>
@@ -1019,7 +1063,7 @@
             <w:noProof/>
             <w:webHidden/>
           </w:rPr>
-          <w:instrText xml:space="preserve"> PAGEREF _Toc172872216 \h </w:instrText>
+          <w:instrText xml:space="preserve"> PAGEREF _Toc73798699 \h </w:instrText>
         </w:r>
         <w:r>
           <w:rPr>
@@ -1057,12 +1101,14 @@
           <w:tab w:val="left" w:pos="1000"/>
         </w:tabs>
         <w:rPr>
+          <w:rFonts w:asciiTheme="minorHAnsi" w:eastAsiaTheme="minorEastAsia" w:hAnsiTheme="minorHAnsi" w:cstheme="minorBidi"/>
           <w:noProof/>
-          <w:szCs w:val="24"/>
+          <w:sz w:val="22"/>
+          <w:szCs w:val="22"/>
           <w:lang w:val="en-US"/>
         </w:rPr>
       </w:pPr>
-      <w:hyperlink w:anchor="_Toc172872217" w:history="1">
+      <w:hyperlink w:anchor="_Toc73798700" w:history="1">
         <w:r>
           <w:rPr>
             <w:rStyle w:val="Hyperlink"/>
@@ -1072,8 +1118,10 @@
         </w:r>
         <w:r>
           <w:rPr>
+            <w:rFonts w:asciiTheme="minorHAnsi" w:eastAsiaTheme="minorEastAsia" w:hAnsiTheme="minorHAnsi" w:cstheme="minorBidi"/>
             <w:noProof/>
-            <w:szCs w:val="24"/>
+            <w:sz w:val="22"/>
+            <w:szCs w:val="22"/>
             <w:lang w:val="en-US"/>
           </w:rPr>
           <w:tab/>
@@ -1104,7 +1152,7 @@
             <w:noProof/>
             <w:webHidden/>
           </w:rPr>
-          <w:instrText xml:space="preserve"> PAGEREF _Toc172872217 \h </w:instrText>
+          <w:instrText xml:space="preserve"> PAGEREF _Toc73798700 \h </w:instrText>
         </w:r>
         <w:r>
           <w:rPr>
@@ -1124,7 +1172,7 @@
             <w:noProof/>
             <w:webHidden/>
           </w:rPr>
-          <w:t>3</w:t>
+          <w:t>4</w:t>
         </w:r>
         <w:r>
           <w:rPr>
@@ -1142,12 +1190,14 @@
           <w:tab w:val="left" w:pos="1000"/>
         </w:tabs>
         <w:rPr>
+          <w:rFonts w:asciiTheme="minorHAnsi" w:eastAsiaTheme="minorEastAsia" w:hAnsiTheme="minorHAnsi" w:cstheme="minorBidi"/>
           <w:noProof/>
-          <w:szCs w:val="24"/>
+          <w:sz w:val="22"/>
+          <w:szCs w:val="22"/>
           <w:lang w:val="en-US"/>
         </w:rPr>
       </w:pPr>
-      <w:hyperlink w:anchor="_Toc172872218" w:history="1">
+      <w:hyperlink w:anchor="_Toc73798701" w:history="1">
         <w:r>
           <w:rPr>
             <w:rStyle w:val="Hyperlink"/>
@@ -1157,8 +1207,10 @@
         </w:r>
         <w:r>
           <w:rPr>
+            <w:rFonts w:asciiTheme="minorHAnsi" w:eastAsiaTheme="minorEastAsia" w:hAnsiTheme="minorHAnsi" w:cstheme="minorBidi"/>
             <w:noProof/>
-            <w:szCs w:val="24"/>
+            <w:sz w:val="22"/>
+            <w:szCs w:val="22"/>
             <w:lang w:val="en-US"/>
           </w:rPr>
           <w:tab/>
@@ -1189,7 +1241,7 @@
             <w:noProof/>
             <w:webHidden/>
           </w:rPr>
-          <w:instrText xml:space="preserve"> PAGEREF _Toc172872218 \h </w:instrText>
+          <w:instrText xml:space="preserve"> PAGEREF _Toc73798701 \h </w:instrText>
         </w:r>
         <w:r>
           <w:rPr>
@@ -1209,7 +1261,7 @@
             <w:noProof/>
             <w:webHidden/>
           </w:rPr>
-          <w:t>3</w:t>
+          <w:t>5</w:t>
         </w:r>
         <w:r>
           <w:rPr>
@@ -1227,12 +1279,14 @@
           <w:tab w:val="left" w:pos="432"/>
         </w:tabs>
         <w:rPr>
+          <w:rFonts w:asciiTheme="minorHAnsi" w:eastAsiaTheme="minorEastAsia" w:hAnsiTheme="minorHAnsi" w:cstheme="minorBidi"/>
           <w:noProof/>
-          <w:szCs w:val="24"/>
+          <w:sz w:val="22"/>
+          <w:szCs w:val="22"/>
           <w:lang w:val="en-US"/>
         </w:rPr>
       </w:pPr>
-      <w:hyperlink w:anchor="_Toc172872219" w:history="1">
+      <w:hyperlink w:anchor="_Toc73798702" w:history="1">
         <w:r>
           <w:rPr>
             <w:rStyle w:val="Hyperlink"/>
@@ -1242,8 +1296,10 @@
         </w:r>
         <w:r>
           <w:rPr>
+            <w:rFonts w:asciiTheme="minorHAnsi" w:eastAsiaTheme="minorEastAsia" w:hAnsiTheme="minorHAnsi" w:cstheme="minorBidi"/>
             <w:noProof/>
-            <w:szCs w:val="24"/>
+            <w:sz w:val="22"/>
+            <w:szCs w:val="22"/>
             <w:lang w:val="en-US"/>
           </w:rPr>
           <w:tab/>
@@ -1274,7 +1330,7 @@
             <w:noProof/>
             <w:webHidden/>
           </w:rPr>
-          <w:instrText xml:space="preserve"> PAGEREF _Toc172872219 \h </w:instrText>
+          <w:instrText xml:space="preserve"> PAGEREF _Toc73798702 \h </w:instrText>
         </w:r>
         <w:r>
           <w:rPr>
@@ -1294,7 +1350,7 @@
             <w:noProof/>
             <w:webHidden/>
           </w:rPr>
-          <w:t>3</w:t>
+          <w:t>8</w:t>
         </w:r>
         <w:r>
           <w:rPr>
@@ -1327,7 +1383,7 @@
         <w:br w:type="page"/>
       </w:r>
       <w:bookmarkStart w:id="0" w:name="_Toc167699049"/>
-      <w:bookmarkStart w:id="1" w:name="_Toc172872215"/>
+      <w:bookmarkStart w:id="1" w:name="_Toc73798698"/>
       <w:r>
         <w:lastRenderedPageBreak/>
         <w:t xml:space="preserve">Sơ đồ lớp </w:t>
@@ -1354,7 +1410,7 @@
       <w:pPr>
         <w:pStyle w:val="Heading2"/>
       </w:pPr>
-      <w:bookmarkStart w:id="2" w:name="_Toc172872216"/>
+      <w:bookmarkStart w:id="2" w:name="_Toc73798699"/>
       <w:r>
         <w:t xml:space="preserve">Sơ đồ lớp </w:t>
       </w:r>
@@ -1370,16 +1426,15 @@
       <w:bookmarkEnd w:id="2"/>
     </w:p>
     <w:p>
-      <w:bookmarkStart w:id="3" w:name="_Toc172872217"/>
       <w:r>
         <w:rPr>
           <w:noProof/>
         </w:rPr>
         <w:drawing>
-          <wp:inline distT="0" distB="0" distL="0" distR="0" wp14:anchorId="5A882A20" wp14:editId="381A1580">
-            <wp:extent cx="5724525" cy="5791200"/>
+          <wp:inline distT="0" distB="0" distL="0" distR="0" wp14:anchorId="40AB0BF8" wp14:editId="0D8E643C">
+            <wp:extent cx="5724525" cy="5619750"/>
             <wp:effectExtent l="0" t="0" r="9525" b="0"/>
-            <wp:docPr id="7" name="Picture 7"/>
+            <wp:docPr id="2" name="Picture 2"/>
             <wp:cNvGraphicFramePr>
               <a:graphicFrameLocks xmlns:a="http://schemas.openxmlformats.org/drawingml/2006/main" noChangeAspect="1"/>
             </wp:cNvGraphicFramePr>
@@ -1393,7 +1448,7 @@
                     </pic:cNvPicPr>
                   </pic:nvPicPr>
                   <pic:blipFill>
-                    <a:blip r:embed="rId9">
+                    <a:blip r:embed="rId10">
                       <a:extLst>
                         <a:ext uri="{28A0092B-C50C-407E-A947-70E740481C1C}">
                           <a14:useLocalDpi xmlns:a14="http://schemas.microsoft.com/office/drawing/2010/main" val="0"/>
@@ -1408,7 +1463,7 @@
                   <pic:spPr bwMode="auto">
                     <a:xfrm>
                       <a:off x="0" y="0"/>
-                      <a:ext cx="5724525" cy="5791200"/>
+                      <a:ext cx="5724525" cy="5619750"/>
                     </a:xfrm>
                     <a:prstGeom prst="rect">
                       <a:avLst/>
@@ -1443,6 +1498,7 @@
       <w:pPr>
         <w:pStyle w:val="Heading2"/>
       </w:pPr>
+      <w:bookmarkStart w:id="3" w:name="_Toc73798700"/>
       <w:r>
         <w:t>Danh sách các lớp đối tượng và quan hệ</w:t>
       </w:r>
@@ -2486,9 +2542,8 @@
       <w:pPr>
         <w:pStyle w:val="Heading2"/>
       </w:pPr>
-      <w:bookmarkStart w:id="4" w:name="_Toc172872218"/>
+      <w:bookmarkStart w:id="4" w:name="_Toc73798701"/>
       <w:r>
-        <w:lastRenderedPageBreak/>
         <w:t>Mô tả chi tiết từng lớp đối tượng</w:t>
       </w:r>
       <w:bookmarkEnd w:id="4"/>
@@ -3230,6 +3285,12 @@
               </w:rPr>
               <w:t>Trả về tổng số lượng ghế để so s</w:t>
             </w:r>
+            <w:r>
+              <w:rPr>
+                <w:lang w:val="en-US"/>
+              </w:rPr>
+              <w:t>ánh</w:t>
+            </w:r>
           </w:p>
         </w:tc>
       </w:tr>
@@ -3246,9 +3307,7 @@
         </w:rPr>
       </w:pPr>
       <w:bookmarkStart w:id="5" w:name="_Toc167699050"/>
-      <w:bookmarkStart w:id="6" w:name="_Toc172872219"/>
       <w:bookmarkEnd w:id="5"/>
-      <w:bookmarkEnd w:id="6"/>
       <w:r>
         <w:rPr>
           <w:lang w:val="en-US"/>
@@ -4145,13 +4204,7 @@
               <w:rPr>
                 <w:lang w:val="en-US"/>
               </w:rPr>
-              <w:t xml:space="preserve">Mã </w:t>
-            </w:r>
-            <w:r>
-              <w:rPr>
-                <w:lang w:val="en-US"/>
-              </w:rPr>
-              <w:t>sân bay</w:t>
+              <w:t>Mã sân bay</w:t>
             </w:r>
           </w:p>
         </w:tc>
@@ -4202,19 +4255,7 @@
               <w:rPr>
                 <w:lang w:val="en-US"/>
               </w:rPr>
-              <w:t xml:space="preserve">Mã để phân biệt giữa các </w:t>
-            </w:r>
-            <w:r>
-              <w:rPr>
-                <w:lang w:val="en-US"/>
-              </w:rPr>
-              <w:t xml:space="preserve">sân </w:t>
-            </w:r>
-            <w:r>
-              <w:rPr>
-                <w:lang w:val="en-US"/>
-              </w:rPr>
-              <w:t>bay</w:t>
+              <w:t>Mã để phân biệt giữa các sân bay</w:t>
             </w:r>
           </w:p>
         </w:tc>
@@ -4316,13 +4357,7 @@
               <w:rPr>
                 <w:lang w:val="en-US"/>
               </w:rPr>
-              <w:t xml:space="preserve">Thời gian </w:t>
-            </w:r>
-            <w:r>
-              <w:rPr>
-                <w:lang w:val="en-US"/>
-              </w:rPr>
-              <w:t>dừng tại sân bay trung gian của chuyến bay</w:t>
+              <w:t>Thời gian dừng tại sân bay trung gian của chuyến bay</w:t>
             </w:r>
           </w:p>
         </w:tc>
@@ -4938,7 +4973,7 @@
       <w:tr>
         <w:tc>
           <w:tcPr>
-            <w:tcW w:w="758" w:type="dxa"/>
+            <w:tcW w:w="757" w:type="dxa"/>
           </w:tcPr>
           <w:p>
             <w:pPr>
@@ -4954,7 +4989,7 @@
         </w:tc>
         <w:tc>
           <w:tcPr>
-            <w:tcW w:w="2320" w:type="dxa"/>
+            <w:tcW w:w="2323" w:type="dxa"/>
           </w:tcPr>
           <w:p>
             <w:pPr>
@@ -5018,7 +5053,7 @@
         </w:tc>
         <w:tc>
           <w:tcPr>
-            <w:tcW w:w="3978" w:type="dxa"/>
+            <w:tcW w:w="3976" w:type="dxa"/>
           </w:tcPr>
           <w:p>
             <w:pPr>
@@ -5036,7 +5071,7 @@
       <w:tr>
         <w:tc>
           <w:tcPr>
-            <w:tcW w:w="758" w:type="dxa"/>
+            <w:tcW w:w="757" w:type="dxa"/>
           </w:tcPr>
           <w:p>
             <w:pPr>
@@ -5056,7 +5091,7 @@
         </w:tc>
         <w:tc>
           <w:tcPr>
-            <w:tcW w:w="2320" w:type="dxa"/>
+            <w:tcW w:w="2323" w:type="dxa"/>
           </w:tcPr>
           <w:p>
             <w:pPr>
@@ -5107,114 +5142,21 @@
         </w:tc>
         <w:tc>
           <w:tcPr>
-            <w:tcW w:w="3978" w:type="dxa"/>
-          </w:tcPr>
-          <w:p>
-            <w:pPr>
-              <w:pStyle w:val="BodyText"/>
-              <w:spacing w:after="0"/>
-              <w:rPr>
-                <w:lang w:val="en-US"/>
-              </w:rPr>
-            </w:pPr>
-            <w:r>
-              <w:rPr>
-                <w:lang w:val="en-US"/>
-              </w:rPr>
-              <w:t>Mã để phân biệt giữa các chuyến bay</w:t>
-            </w:r>
-          </w:p>
-        </w:tc>
-      </w:tr>
-      <w:tr>
-        <w:tc>
-          <w:tcPr>
-            <w:tcW w:w="758" w:type="dxa"/>
-          </w:tcPr>
-          <w:p>
-            <w:pPr>
-              <w:pStyle w:val="BodyText"/>
-              <w:spacing w:after="0"/>
-              <w:rPr>
-                <w:lang w:val="en-US"/>
-              </w:rPr>
-            </w:pPr>
-            <w:r>
-              <w:rPr>
-                <w:lang w:val="en-US"/>
-              </w:rPr>
-              <w:t>2</w:t>
-            </w:r>
-          </w:p>
-        </w:tc>
-        <w:tc>
-          <w:tcPr>
-            <w:tcW w:w="2320" w:type="dxa"/>
-          </w:tcPr>
-          <w:p>
-            <w:pPr>
-              <w:pStyle w:val="BodyText"/>
-              <w:spacing w:after="0"/>
-              <w:rPr>
-                <w:lang w:val="en-US"/>
-              </w:rPr>
-            </w:pPr>
-            <w:r>
-              <w:rPr>
-                <w:lang w:val="en-US"/>
-              </w:rPr>
-              <w:t>CheckThoiGianHuy()</w:t>
-            </w:r>
-          </w:p>
-        </w:tc>
-        <w:tc>
-          <w:tcPr>
-            <w:tcW w:w="1212" w:type="dxa"/>
-          </w:tcPr>
-          <w:p>
-            <w:pPr>
-              <w:pStyle w:val="BodyText"/>
-              <w:spacing w:after="0"/>
-              <w:rPr>
-                <w:lang w:val="en-US"/>
-              </w:rPr>
-            </w:pPr>
-            <w:r>
-              <w:rPr>
-                <w:lang w:val="en-US"/>
-              </w:rPr>
-              <w:t>Public</w:t>
-            </w:r>
-          </w:p>
-        </w:tc>
-        <w:tc>
-          <w:tcPr>
-            <w:tcW w:w="1308" w:type="dxa"/>
-          </w:tcPr>
-          <w:p>
-            <w:pPr>
-              <w:pStyle w:val="BodyText"/>
-              <w:spacing w:after="0"/>
-            </w:pPr>
-          </w:p>
-        </w:tc>
-        <w:tc>
-          <w:tcPr>
-            <w:tcW w:w="3978" w:type="dxa"/>
-          </w:tcPr>
-          <w:p>
-            <w:pPr>
-              <w:pStyle w:val="BodyText"/>
-              <w:spacing w:after="0"/>
-              <w:rPr>
-                <w:lang w:val="en-US"/>
-              </w:rPr>
-            </w:pPr>
-            <w:r>
-              <w:rPr>
-                <w:lang w:val="en-US"/>
-              </w:rPr>
-              <w:t>Thông báo thời gian hủy của vé</w:t>
+            <w:tcW w:w="3976" w:type="dxa"/>
+          </w:tcPr>
+          <w:p>
+            <w:pPr>
+              <w:pStyle w:val="BodyText"/>
+              <w:spacing w:after="0"/>
+              <w:rPr>
+                <w:lang w:val="en-US"/>
+              </w:rPr>
+            </w:pPr>
+            <w:r>
+              <w:rPr>
+                <w:lang w:val="en-US"/>
+              </w:rPr>
+              <w:t>Thời gian kết thúc ghi nhận vé</w:t>
             </w:r>
           </w:p>
         </w:tc>
@@ -6124,41 +6066,6 @@
     </w:p>
     <w:p>
       <w:pPr>
-        <w:rPr>
-          <w:lang w:val="en-US"/>
-        </w:rPr>
-      </w:pPr>
-    </w:p>
-    <w:p>
-      <w:pPr>
-        <w:rPr>
-          <w:lang w:val="en-US"/>
-        </w:rPr>
-      </w:pPr>
-    </w:p>
-    <w:p>
-      <w:pPr>
-        <w:rPr>
-          <w:lang w:val="en-US"/>
-        </w:rPr>
-      </w:pPr>
-    </w:p>
-    <w:p>
-      <w:pPr>
-        <w:rPr>
-          <w:lang w:val="en-US"/>
-        </w:rPr>
-      </w:pPr>
-    </w:p>
-    <w:p>
-      <w:pPr>
-        <w:rPr>
-          <w:lang w:val="en-US"/>
-        </w:rPr>
-      </w:pPr>
-    </w:p>
-    <w:p>
-      <w:pPr>
         <w:pStyle w:val="ListParagraph"/>
         <w:numPr>
           <w:ilvl w:val="2"/>
@@ -6325,7 +6232,7 @@
               <w:rPr>
                 <w:lang w:val="en-US"/>
               </w:rPr>
-              <w:t>TaoBangDoanhThu(int MaCB)</w:t>
+              <w:t>TaoBangDoanhThu()</w:t>
             </w:r>
           </w:p>
         </w:tc>
@@ -6418,40 +6325,22 @@
               <w:rPr>
                 <w:lang w:val="en-US"/>
               </w:rPr>
-              <w:t>TaoBangDoanhThu</w:t>
-            </w:r>
-            <w:r>
-              <w:rPr>
-                <w:lang w:val="en-US"/>
-              </w:rPr>
-              <w:t>Nam</w:t>
-            </w:r>
-          </w:p>
-          <w:p>
-            <w:pPr>
-              <w:pStyle w:val="BodyText"/>
-              <w:spacing w:after="0"/>
-              <w:rPr>
-                <w:lang w:val="en-US"/>
-              </w:rPr>
-            </w:pPr>
-            <w:r>
-              <w:rPr>
-                <w:lang w:val="en-US"/>
-              </w:rPr>
-              <w:t xml:space="preserve">(int </w:t>
-            </w:r>
-            <w:r>
-              <w:rPr>
-                <w:lang w:val="en-US"/>
-              </w:rPr>
-              <w:t>Nam</w:t>
-            </w:r>
-            <w:r>
-              <w:rPr>
-                <w:lang w:val="en-US"/>
-              </w:rPr>
-              <w:t>)</w:t>
+              <w:t>TaoBangDoanhThuNam</w:t>
+            </w:r>
+          </w:p>
+          <w:p>
+            <w:pPr>
+              <w:pStyle w:val="BodyText"/>
+              <w:spacing w:after="0"/>
+              <w:rPr>
+                <w:lang w:val="en-US"/>
+              </w:rPr>
+            </w:pPr>
+            <w:r>
+              <w:rPr>
+                <w:lang w:val="en-US"/>
+              </w:rPr>
+              <w:t>(int Nam)</w:t>
             </w:r>
           </w:p>
         </w:tc>
@@ -6502,13 +6391,13 @@
               <w:rPr>
                 <w:lang w:val="en-US"/>
               </w:rPr>
-              <w:t>Bảng doanh thu theo</w:t>
-            </w:r>
-            <w:r>
-              <w:rPr>
-                <w:lang w:val="en-US"/>
-              </w:rPr>
-              <w:t xml:space="preserve"> năm</w:t>
+              <w:t xml:space="preserve">Bảng doanh thu theo </w:t>
+            </w:r>
+            <w:r>
+              <w:rPr>
+                <w:lang w:val="en-US"/>
+              </w:rPr>
+              <w:t>tháng dựa trên năm</w:t>
             </w:r>
           </w:p>
         </w:tc>
@@ -7140,19 +7029,7 @@
               <w:rPr>
                 <w:lang w:val="en-US"/>
               </w:rPr>
-              <w:t xml:space="preserve">Ràng buộc về </w:t>
-            </w:r>
-            <w:r>
-              <w:rPr>
-                <w:lang w:val="en-US"/>
-              </w:rPr>
-              <w:t xml:space="preserve">thời gian tối thiểu tại </w:t>
-            </w:r>
-            <w:r>
-              <w:rPr>
-                <w:lang w:val="en-US"/>
-              </w:rPr>
-              <w:t>sân trung gian của chuyến bay</w:t>
+              <w:t>Ràng buộc về thời gian tối thiểu tại sân trung gian của chuyến bay</w:t>
             </w:r>
           </w:p>
         </w:tc>
@@ -7194,13 +7071,7 @@
               <w:rPr>
                 <w:lang w:val="en-US"/>
               </w:rPr>
-              <w:t xml:space="preserve">Thời gian dừng tối </w:t>
-            </w:r>
-            <w:r>
-              <w:rPr>
-                <w:lang w:val="en-US"/>
-              </w:rPr>
-              <w:t>đa</w:t>
+              <w:t>Thời gian dừng tối đa</w:t>
             </w:r>
           </w:p>
         </w:tc>
@@ -7251,19 +7122,7 @@
               <w:rPr>
                 <w:lang w:val="en-US"/>
               </w:rPr>
-              <w:t xml:space="preserve">Ràng buộc về thời gian tối </w:t>
-            </w:r>
-            <w:r>
-              <w:rPr>
-                <w:lang w:val="en-US"/>
-              </w:rPr>
-              <w:t>đa</w:t>
-            </w:r>
-            <w:r>
-              <w:rPr>
-                <w:lang w:val="en-US"/>
-              </w:rPr>
-              <w:t xml:space="preserve"> tại sân trung gian của chuyến bay</w:t>
+              <w:t>Ràng buộc về thời gian tối đa tại sân trung gian của chuyến bay</w:t>
             </w:r>
           </w:p>
         </w:tc>
@@ -7449,14 +7308,7 @@
               <w:rPr>
                 <w:lang w:val="en-US"/>
               </w:rPr>
-              <w:t xml:space="preserve">Ràng buộc về thời gian ghi nhận đặt </w:t>
-            </w:r>
-            <w:r>
-              <w:rPr>
-                <w:lang w:val="en-US"/>
-              </w:rPr>
-              <w:lastRenderedPageBreak/>
-              <w:t>vé tối thiểu</w:t>
+              <w:t>Ràng buộc về thời gian ghi nhận đặt vé tối thiểu</w:t>
             </w:r>
           </w:p>
         </w:tc>
@@ -7478,7 +7330,6 @@
               <w:rPr>
                 <w:lang w:val="en-US"/>
               </w:rPr>
-              <w:lastRenderedPageBreak/>
               <w:t>8</w:t>
             </w:r>
           </w:p>
@@ -7499,19 +7350,7 @@
               <w:rPr>
                 <w:lang w:val="en-US"/>
               </w:rPr>
-              <w:t xml:space="preserve">Thời gian </w:t>
-            </w:r>
-            <w:r>
-              <w:rPr>
-                <w:lang w:val="en-US"/>
-              </w:rPr>
-              <w:t>hủy</w:t>
-            </w:r>
-            <w:r>
-              <w:rPr>
-                <w:lang w:val="en-US"/>
-              </w:rPr>
-              <w:t xml:space="preserve"> tối thiếu</w:t>
+              <w:t>Thời gian hủy tối thiếu</w:t>
             </w:r>
           </w:p>
         </w:tc>
@@ -7562,19 +7401,7 @@
               <w:rPr>
                 <w:lang w:val="en-US"/>
               </w:rPr>
-              <w:t>Ràng buộc về thời gian</w:t>
-            </w:r>
-            <w:r>
-              <w:rPr>
-                <w:lang w:val="en-US"/>
-              </w:rPr>
-              <w:t xml:space="preserve"> hủy </w:t>
-            </w:r>
-            <w:r>
-              <w:rPr>
-                <w:lang w:val="en-US"/>
-              </w:rPr>
-              <w:t>vé tối thiểu</w:t>
+              <w:t>Ràng buộc về thời gian hủy vé tối thiểu</w:t>
             </w:r>
           </w:p>
         </w:tc>
@@ -7597,22 +7424,15 @@
       <w:pPr>
         <w:pStyle w:val="Heading1"/>
       </w:pPr>
+      <w:bookmarkStart w:id="6" w:name="_Toc73798702"/>
       <w:r>
         <w:t>Sơ đồ trạng thái</w:t>
       </w:r>
-    </w:p>
-    <w:p>
-      <w:pPr>
-        <w:pStyle w:val="BodyText"/>
-        <w:rPr>
-          <w:i/>
-          <w:color w:val="0000FF"/>
-        </w:rPr>
-      </w:pPr>
+      <w:bookmarkEnd w:id="6"/>
     </w:p>
     <w:sectPr>
-      <w:headerReference w:type="default" r:id="rId10"/>
-      <w:footerReference w:type="default" r:id="rId11"/>
+      <w:headerReference w:type="default" r:id="rId11"/>
+      <w:footerReference w:type="default" r:id="rId12"/>
       <w:pgSz w:w="11907" w:h="16839" w:code="9"/>
       <w:pgMar w:top="1440" w:right="1440" w:bottom="1440" w:left="1440" w:header="720" w:footer="720" w:gutter="0"/>
       <w:pgNumType w:start="1"/>
@@ -7654,7 +7474,7 @@
         <w:lang w:val="en-US"/>
       </w:rPr>
       <w:drawing>
-        <wp:anchor distT="0" distB="0" distL="114300" distR="114300" simplePos="0" relativeHeight="251668480" behindDoc="0" locked="0" layoutInCell="1" allowOverlap="1" wp14:anchorId="4E28CBB5" wp14:editId="0E1BC4A9">
+        <wp:anchor distT="0" distB="0" distL="114300" distR="114300" simplePos="0" relativeHeight="251659776" behindDoc="0" locked="0" layoutInCell="1" allowOverlap="1" wp14:anchorId="4E28CBB5" wp14:editId="4C1FC727">
           <wp:simplePos x="0" y="0"/>
           <wp:positionH relativeFrom="column">
             <wp:posOffset>-909955</wp:posOffset>
@@ -7774,7 +7594,7 @@
               <w:lang w:val="en-US"/>
             </w:rPr>
             <w:drawing>
-              <wp:anchor distT="0" distB="0" distL="114300" distR="114300" simplePos="0" relativeHeight="251666432" behindDoc="1" locked="0" layoutInCell="1" allowOverlap="1" wp14:anchorId="1D350737" wp14:editId="16629D47">
+              <wp:anchor distT="0" distB="0" distL="114300" distR="114300" simplePos="0" relativeHeight="251658752" behindDoc="1" locked="0" layoutInCell="1" allowOverlap="1" wp14:anchorId="1D350737" wp14:editId="6CCB7441">
                 <wp:simplePos x="0" y="0"/>
                 <wp:positionH relativeFrom="column">
                   <wp:posOffset>-914400</wp:posOffset>
@@ -7936,7 +7756,7 @@
       <mc:AlternateContent>
         <mc:Choice Requires="wps">
           <w:drawing>
-            <wp:anchor distT="0" distB="0" distL="114300" distR="114300" simplePos="0" relativeHeight="251659264" behindDoc="0" locked="0" layoutInCell="1" allowOverlap="1" wp14:anchorId="7CC4DC50" wp14:editId="2744E645">
+            <wp:anchor distT="0" distB="0" distL="114300" distR="114300" simplePos="0" relativeHeight="251655680" behindDoc="0" locked="0" layoutInCell="1" allowOverlap="1" wp14:anchorId="7CC4DC50" wp14:editId="24EEE10B">
               <wp:simplePos x="0" y="0"/>
               <wp:positionH relativeFrom="page">
                 <wp:posOffset>-1</wp:posOffset>
@@ -8076,7 +7896,7 @@
         </mc:Choice>
         <mc:Fallback>
           <w:pict>
-            <v:shape w14:anchorId="525AD5EF" id="Freeform 1" o:spid="_x0000_s1026" style="position:absolute;margin-left:0;margin-top:.75pt;width:93.15pt;height:814.5pt;flip:x;z-index:251659264;visibility:visible;mso-wrap-style:square;mso-width-percent:0;mso-height-percent:0;mso-wrap-distance-left:9pt;mso-wrap-distance-top:0;mso-wrap-distance-right:9pt;mso-wrap-distance-bottom:0;mso-position-horizontal:absolute;mso-position-horizontal-relative:page;mso-position-vertical:absolute;mso-position-vertical-relative:page;mso-width-percent:0;mso-height-percent:0;mso-width-relative:page;mso-height-relative:page;v-text-anchor:top" coordsize="502,3168" o:gfxdata="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" path="m502,c93,,93,,93,,146,383,323,1900,,3168v502,,502,,502,l502,xe" fillcolor="#8db3e2" stroked="f" strokecolor="#212120">
+            <v:shape w14:anchorId="503C1DD5" id="Freeform 1" o:spid="_x0000_s1026" style="position:absolute;margin-left:0;margin-top:.75pt;width:93.15pt;height:814.5pt;flip:x;z-index:251655680;visibility:visible;mso-wrap-style:square;mso-width-percent:0;mso-height-percent:0;mso-wrap-distance-left:9pt;mso-wrap-distance-top:0;mso-wrap-distance-right:9pt;mso-wrap-distance-bottom:0;mso-position-horizontal:absolute;mso-position-horizontal-relative:page;mso-position-vertical:absolute;mso-position-vertical-relative:page;mso-width-percent:0;mso-height-percent:0;mso-width-relative:page;mso-height-relative:page;v-text-anchor:top" coordsize="502,3168" o:gfxdata="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" path="m502,c93,,93,,93,,146,383,323,1900,,3168v502,,502,,502,l502,xe" fillcolor="#8db3e2" stroked="f" strokecolor="#212120">
               <v:fill color2="#1f497d" rotate="t" focus="100%" type="gradient"/>
               <v:shadow color="#8c8682"/>
               <v:path arrowok="t" o:connecttype="custom" o:connectlocs="1183005,0;219162,0;0,10344150;1183005,10344150;1183005,0" o:connectangles="0,0,0,0,0"/>
@@ -8092,7 +7912,7 @@
         <w:lang w:val="en-US"/>
       </w:rPr>
       <w:drawing>
-        <wp:anchor distT="0" distB="0" distL="114300" distR="114300" simplePos="0" relativeHeight="251660288" behindDoc="0" locked="0" layoutInCell="1" allowOverlap="1" wp14:anchorId="1942ACA0" wp14:editId="2DE53B83">
+        <wp:anchor distT="0" distB="0" distL="114300" distR="114300" simplePos="0" relativeHeight="251657728" behindDoc="0" locked="0" layoutInCell="1" allowOverlap="1" wp14:anchorId="1942ACA0" wp14:editId="7B3C1C8A">
           <wp:simplePos x="0" y="0"/>
           <wp:positionH relativeFrom="column">
             <wp:posOffset>-538642</wp:posOffset>
@@ -8250,7 +8070,7 @@
         <w:lang w:val="en-US"/>
       </w:rPr>
       <w:drawing>
-        <wp:anchor distT="0" distB="0" distL="114300" distR="114300" simplePos="0" relativeHeight="251665408" behindDoc="1" locked="0" layoutInCell="1" allowOverlap="1" wp14:anchorId="5A543C11" wp14:editId="6C914C9D">
+        <wp:anchor distT="0" distB="0" distL="114300" distR="114300" simplePos="0" relativeHeight="251656704" behindDoc="1" locked="0" layoutInCell="1" allowOverlap="1" wp14:anchorId="5A543C11" wp14:editId="7A280818">
           <wp:simplePos x="0" y="0"/>
           <wp:positionH relativeFrom="column">
             <wp:posOffset>-538480</wp:posOffset>
@@ -8362,7 +8182,13 @@
             <w:rPr>
               <w:lang w:val="en-US"/>
             </w:rPr>
-            <w:t>1.0</w:t>
+            <w:t>1.</w:t>
+          </w:r>
+          <w:r>
+            <w:rPr>
+              <w:lang w:val="en-US"/>
+            </w:rPr>
+            <w:t>1</w:t>
           </w:r>
         </w:p>
       </w:tc>
@@ -8411,7 +8237,19 @@
             <w:rPr>
               <w:lang w:val="en-US"/>
             </w:rPr>
-            <w:t>04/06/2021</w:t>
+            <w:t>0</w:t>
+          </w:r>
+          <w:r>
+            <w:rPr>
+              <w:lang w:val="en-US"/>
+            </w:rPr>
+            <w:t>5</w:t>
+          </w:r>
+          <w:r>
+            <w:rPr>
+              <w:lang w:val="en-US"/>
+            </w:rPr>
+            <w:t>/06/2021</w:t>
           </w:r>
         </w:p>
       </w:tc>
@@ -10671,8 +10509,8 @@
     <w:lsdException w:name="index 7" w:semiHidden="1" w:unhideWhenUsed="1"/>
     <w:lsdException w:name="index 8" w:semiHidden="1" w:unhideWhenUsed="1"/>
     <w:lsdException w:name="index 9" w:semiHidden="1" w:unhideWhenUsed="1"/>
-    <w:lsdException w:name="toc 1" w:semiHidden="1" w:unhideWhenUsed="1"/>
-    <w:lsdException w:name="toc 2" w:semiHidden="1" w:unhideWhenUsed="1"/>
+    <w:lsdException w:name="toc 1" w:semiHidden="1" w:uiPriority="39" w:unhideWhenUsed="1"/>
+    <w:lsdException w:name="toc 2" w:semiHidden="1" w:uiPriority="39" w:unhideWhenUsed="1"/>
     <w:lsdException w:name="toc 3" w:semiHidden="1" w:unhideWhenUsed="1"/>
     <w:lsdException w:name="toc 4" w:semiHidden="1" w:unhideWhenUsed="1"/>
     <w:lsdException w:name="toc 5" w:semiHidden="1" w:unhideWhenUsed="1"/>
@@ -10730,7 +10568,7 @@
     <w:lsdException w:name="Body Text Indent 2" w:semiHidden="1" w:unhideWhenUsed="1"/>
     <w:lsdException w:name="Body Text Indent 3" w:semiHidden="1" w:unhideWhenUsed="1"/>
     <w:lsdException w:name="Block Text" w:semiHidden="1" w:unhideWhenUsed="1"/>
-    <w:lsdException w:name="Hyperlink" w:semiHidden="1" w:unhideWhenUsed="1"/>
+    <w:lsdException w:name="Hyperlink" w:semiHidden="1" w:uiPriority="99" w:unhideWhenUsed="1"/>
     <w:lsdException w:name="FollowedHyperlink" w:semiHidden="1" w:unhideWhenUsed="1"/>
     <w:lsdException w:name="Strong" w:qFormat="1"/>
     <w:lsdException w:name="Emphasis" w:qFormat="1"/>
@@ -11190,6 +11028,7 @@
   <w:style w:type="character" w:default="1" w:styleId="DefaultParagraphFont">
     <w:name w:val="Default Paragraph Font"/>
     <w:uiPriority w:val="1"/>
+    <w:semiHidden/>
     <w:unhideWhenUsed/>
   </w:style>
   <w:style w:type="table" w:default="1" w:styleId="TableNormal">
@@ -11266,7 +11105,7 @@
     <w:name w:val="toc 1"/>
     <w:basedOn w:val="Normal"/>
     <w:next w:val="Normal"/>
-    <w:semiHidden/>
+    <w:uiPriority w:val="39"/>
     <w:pPr>
       <w:tabs>
         <w:tab w:val="right" w:pos="9360"/>
@@ -11279,7 +11118,7 @@
     <w:name w:val="toc 2"/>
     <w:basedOn w:val="Normal"/>
     <w:next w:val="Normal"/>
-    <w:semiHidden/>
+    <w:uiPriority w:val="39"/>
     <w:pPr>
       <w:tabs>
         <w:tab w:val="right" w:pos="9360"/>
@@ -11532,6 +11371,7 @@
   <w:style w:type="character" w:styleId="Hyperlink">
     <w:name w:val="Hyperlink"/>
     <w:basedOn w:val="DefaultParagraphFont"/>
+    <w:uiPriority w:val="99"/>
     <w:rsid w:val="005E2817"/>
     <w:rPr>
       <w:color w:val="0000FF"/>
@@ -11897,4 +11737,16 @@
   <a:objectDefaults/>
   <a:extraClrSchemeLst/>
 </a:theme>
+</file>
+
+<file path=customXml/item1.xml><?xml version="1.0" encoding="utf-8"?>
+<b:Sources xmlns:b="http://schemas.openxmlformats.org/officeDocument/2006/bibliography" xmlns="http://schemas.openxmlformats.org/officeDocument/2006/bibliography" SelectedStyle="\APASixthEditionOfficeOnline.xsl" StyleName="APA" Version="6"/>
+</file>
+
+<file path=customXml/itemProps1.xml><?xml version="1.0" encoding="utf-8"?>
+<ds:datastoreItem xmlns:ds="http://schemas.openxmlformats.org/officeDocument/2006/customXml" ds:itemID="{422F47B9-0BC6-4646-AFE4-E3D2F69B9F04}">
+  <ds:schemaRefs>
+    <ds:schemaRef ds:uri="http://schemas.openxmlformats.org/officeDocument/2006/bibliography"/>
+  </ds:schemaRefs>
+</ds:datastoreItem>
 </file>
</xml_diff>

<commit_message>
Synchro All Model with Class usecase
Edit all model and service base on Class usecase ( Báo cáo Phân tích )
</commit_message>
<xml_diff>
--- a/docs/4-PhanTich.docx
+++ b/docs/4-PhanTich.docx
@@ -115,7 +115,7 @@
           <w:szCs w:val="30"/>
           <w:lang w:val="en-US"/>
         </w:rPr>
-        <w:t>1</w:t>
+        <w:t>2</w:t>
       </w:r>
     </w:p>
     <w:p>
@@ -1442,10 +1442,10 @@
           <w:lang w:val="en-US"/>
         </w:rPr>
         <w:drawing>
-          <wp:inline distT="0" distB="0" distL="0" distR="0" wp14:anchorId="3DB0D945" wp14:editId="448C0B60">
-            <wp:extent cx="5730240" cy="5753100"/>
-            <wp:effectExtent l="0" t="0" r="3810" b="0"/>
-            <wp:docPr id="7" name="Picture 7"/>
+          <wp:inline distT="0" distB="0" distL="0" distR="0" wp14:anchorId="6B66CF5F" wp14:editId="53B734A0">
+            <wp:extent cx="5724525" cy="5381625"/>
+            <wp:effectExtent l="0" t="0" r="9525" b="9525"/>
+            <wp:docPr id="2" name="Picture 2"/>
             <wp:cNvGraphicFramePr>
               <a:graphicFrameLocks xmlns:a="http://schemas.openxmlformats.org/drawingml/2006/main" noChangeAspect="1"/>
             </wp:cNvGraphicFramePr>
@@ -1474,7 +1474,7 @@
                   <pic:spPr bwMode="auto">
                     <a:xfrm>
                       <a:off x="0" y="0"/>
-                      <a:ext cx="5730240" cy="5753100"/>
+                      <a:ext cx="5724525" cy="5381625"/>
                     </a:xfrm>
                     <a:prstGeom prst="rect">
                       <a:avLst/>
@@ -1511,6 +1511,7 @@
       </w:pPr>
       <w:bookmarkStart w:id="3" w:name="_Toc73798700"/>
       <w:r>
+        <w:lastRenderedPageBreak/>
         <w:t>Danh sách các lớp đối tượng và quan hệ</w:t>
       </w:r>
       <w:bookmarkEnd w:id="3"/>
@@ -1868,7 +1869,7 @@
               <w:rPr>
                 <w:lang w:val="en-US"/>
               </w:rPr>
-              <w:t xml:space="preserve">Vé </w:t>
+              <w:t>Phiếu đặt chỗ</w:t>
             </w:r>
           </w:p>
         </w:tc>
@@ -1908,7 +1909,7 @@
               <w:rPr>
                 <w:lang w:val="en-US"/>
               </w:rPr>
-              <w:t>Đối tượng chứa thông tin cơ bản của vé máy bay</w:t>
+              <w:t>Đối tượng thể hiện ghi nhận đặt vé trước từ khách hàng</w:t>
             </w:r>
           </w:p>
         </w:tc>
@@ -1950,7 +1951,7 @@
               <w:rPr>
                 <w:lang w:val="en-US"/>
               </w:rPr>
-              <w:t>Phiếu đặt chỗ</w:t>
+              <w:t>Vé Máy Bay</w:t>
             </w:r>
           </w:p>
         </w:tc>
@@ -1990,7 +1991,7 @@
               <w:rPr>
                 <w:lang w:val="en-US"/>
               </w:rPr>
-              <w:t>Đối tượng thể hiện ghi nhận đặt vé trước từ khách hàng</w:t>
+              <w:t>Đối tượng thể hiện đặt vé từ khách hàng</w:t>
             </w:r>
           </w:p>
         </w:tc>
@@ -2032,7 +2033,7 @@
               <w:rPr>
                 <w:lang w:val="en-US"/>
               </w:rPr>
-              <w:t>Vé Máy Bay</w:t>
+              <w:t>Khách hàng</w:t>
             </w:r>
           </w:p>
         </w:tc>
@@ -2072,7 +2073,7 @@
               <w:rPr>
                 <w:lang w:val="en-US"/>
               </w:rPr>
-              <w:t>Đối tượng thể hiện đặt vé từ khách hàng</w:t>
+              <w:t>Đối tượng chứa thông tin từ khách hàng khi họ đặt chỗ hoặc mua vé</w:t>
             </w:r>
           </w:p>
         </w:tc>
@@ -2114,7 +2115,7 @@
               <w:rPr>
                 <w:lang w:val="en-US"/>
               </w:rPr>
-              <w:t>Khách hàng</w:t>
+              <w:t>Công ty</w:t>
             </w:r>
           </w:p>
         </w:tc>
@@ -2154,7 +2155,7 @@
               <w:rPr>
                 <w:lang w:val="en-US"/>
               </w:rPr>
-              <w:t>Đối tượng chứa thông tin từ khách hàng khi họ đặt chỗ hoặc mua vé</w:t>
+              <w:t xml:space="preserve">Đối tượng thể hiện các chức năng từ admin </w:t>
             </w:r>
           </w:p>
         </w:tc>
@@ -2177,88 +2178,6 @@
                 <w:lang w:val="en-US"/>
               </w:rPr>
               <w:t>8</w:t>
-            </w:r>
-          </w:p>
-        </w:tc>
-        <w:tc>
-          <w:tcPr>
-            <w:tcW w:w="2110" w:type="dxa"/>
-          </w:tcPr>
-          <w:p>
-            <w:pPr>
-              <w:pStyle w:val="BodyText"/>
-              <w:spacing w:after="0"/>
-              <w:rPr>
-                <w:lang w:val="en-US"/>
-              </w:rPr>
-            </w:pPr>
-            <w:r>
-              <w:rPr>
-                <w:lang w:val="en-US"/>
-              </w:rPr>
-              <w:t>Công ty</w:t>
-            </w:r>
-          </w:p>
-        </w:tc>
-        <w:tc>
-          <w:tcPr>
-            <w:tcW w:w="2110" w:type="dxa"/>
-          </w:tcPr>
-          <w:p>
-            <w:pPr>
-              <w:pStyle w:val="BodyText"/>
-              <w:spacing w:after="0"/>
-              <w:rPr>
-                <w:lang w:val="en-US"/>
-              </w:rPr>
-            </w:pPr>
-            <w:r>
-              <w:rPr>
-                <w:lang w:val="en-US"/>
-              </w:rPr>
-              <w:t>Abstract</w:t>
-            </w:r>
-          </w:p>
-        </w:tc>
-        <w:tc>
-          <w:tcPr>
-            <w:tcW w:w="3847" w:type="dxa"/>
-          </w:tcPr>
-          <w:p>
-            <w:pPr>
-              <w:pStyle w:val="BodyText"/>
-              <w:spacing w:after="0"/>
-              <w:rPr>
-                <w:lang w:val="en-US"/>
-              </w:rPr>
-            </w:pPr>
-            <w:r>
-              <w:rPr>
-                <w:lang w:val="en-US"/>
-              </w:rPr>
-              <w:t xml:space="preserve">Đối tượng thể hiện các chức năng từ admin </w:t>
-            </w:r>
-          </w:p>
-        </w:tc>
-      </w:tr>
-      <w:tr>
-        <w:tc>
-          <w:tcPr>
-            <w:tcW w:w="801" w:type="dxa"/>
-          </w:tcPr>
-          <w:p>
-            <w:pPr>
-              <w:pStyle w:val="BodyText"/>
-              <w:spacing w:after="0"/>
-              <w:rPr>
-                <w:lang w:val="en-US"/>
-              </w:rPr>
-            </w:pPr>
-            <w:r>
-              <w:rPr>
-                <w:lang w:val="en-US"/>
-              </w:rPr>
-              <w:t>9</w:t>
             </w:r>
           </w:p>
         </w:tc>
@@ -2552,8 +2471,20 @@
     <w:p>
       <w:pPr>
         <w:pStyle w:val="Heading2"/>
+        <w:numPr>
+          <w:ilvl w:val="0"/>
+          <w:numId w:val="0"/>
+        </w:numPr>
       </w:pPr>
       <w:bookmarkStart w:id="4" w:name="_Toc73798701"/>
+    </w:p>
+    <w:p/>
+    <w:p/>
+    <w:p/>
+    <w:p>
+      <w:pPr>
+        <w:pStyle w:val="Heading2"/>
+      </w:pPr>
       <w:r>
         <w:lastRenderedPageBreak/>
         <w:t>Mô tả chi tiết từng lớp đối tượng</w:t>
@@ -3620,7 +3551,13 @@
               <w:rPr>
                 <w:lang w:val="en-US"/>
               </w:rPr>
-              <w:t>Thời gian chuyến bay khởi hành</w:t>
+              <w:t>Ngày</w:t>
+            </w:r>
+            <w:r>
+              <w:rPr>
+                <w:lang w:val="en-US"/>
+              </w:rPr>
+              <w:t xml:space="preserve"> chuyến bay khởi hành</w:t>
             </w:r>
           </w:p>
         </w:tc>
@@ -3694,16 +3631,7 @@
             <w:pPr>
               <w:pStyle w:val="BodyText"/>
               <w:spacing w:after="0"/>
-              <w:rPr>
-                <w:lang w:val="en-US"/>
-              </w:rPr>
-            </w:pPr>
-            <w:r>
-              <w:rPr>
-                <w:lang w:val="en-US"/>
-              </w:rPr>
-              <w:t>Ràng buộc (2) của class Cấu hình</w:t>
-            </w:r>
+            </w:pPr>
           </w:p>
         </w:tc>
         <w:tc>
@@ -3722,7 +3650,7 @@
               <w:rPr>
                 <w:lang w:val="en-US"/>
               </w:rPr>
-              <w:t>Thời gian chuyến bay thực hiện bay</w:t>
+              <w:t>Giờ chuyến bay khởi hành</w:t>
             </w:r>
           </w:p>
         </w:tc>
@@ -3764,7 +3692,13 @@
               <w:rPr>
                 <w:lang w:val="en-US"/>
               </w:rPr>
-              <w:t>Số ghế thường đặt</w:t>
+              <w:t>Thời gian</w:t>
+            </w:r>
+            <w:r>
+              <w:rPr>
+                <w:lang w:val="en-US"/>
+              </w:rPr>
+              <w:t xml:space="preserve"> bay</w:t>
             </w:r>
           </w:p>
         </w:tc>
@@ -3796,7 +3730,16 @@
             <w:pPr>
               <w:pStyle w:val="BodyText"/>
               <w:spacing w:after="0"/>
-            </w:pPr>
+              <w:rPr>
+                <w:lang w:val="en-US"/>
+              </w:rPr>
+            </w:pPr>
+            <w:r>
+              <w:rPr>
+                <w:lang w:val="en-US"/>
+              </w:rPr>
+              <w:t>Ràng buộc (2) của class Cấu hình</w:t>
+            </w:r>
           </w:p>
         </w:tc>
         <w:tc>
@@ -3815,19 +3758,7 @@
               <w:rPr>
                 <w:lang w:val="en-US"/>
               </w:rPr>
-              <w:t>Số lượng ghế phổ thông</w:t>
-            </w:r>
-            <w:r>
-              <w:rPr>
-                <w:lang w:val="en-US"/>
-              </w:rPr>
-              <w:t xml:space="preserve"> đã đặt</w:t>
-            </w:r>
-            <w:r>
-              <w:rPr>
-                <w:lang w:val="en-US"/>
-              </w:rPr>
-              <w:t xml:space="preserve"> của máy bay</w:t>
+              <w:t>Thời gian chuyến bay thực hiện bay</w:t>
             </w:r>
           </w:p>
         </w:tc>
@@ -3869,13 +3800,7 @@
               <w:rPr>
                 <w:lang w:val="en-US"/>
               </w:rPr>
-              <w:t>S</w:t>
-            </w:r>
-            <w:r>
-              <w:rPr>
-                <w:lang w:val="en-US"/>
-              </w:rPr>
-              <w:t>ố ghế vip đặt</w:t>
+              <w:t>Số ghế thường đặt</w:t>
             </w:r>
           </w:p>
         </w:tc>
@@ -3926,7 +3851,7 @@
               <w:rPr>
                 <w:lang w:val="en-US"/>
               </w:rPr>
-              <w:t>Số lượng ghế thương gia</w:t>
+              <w:t>Số lượng ghế phổ thông</w:t>
             </w:r>
             <w:r>
               <w:rPr>
@@ -3980,6 +3905,117 @@
               <w:rPr>
                 <w:lang w:val="en-US"/>
               </w:rPr>
+              <w:t>S</w:t>
+            </w:r>
+            <w:r>
+              <w:rPr>
+                <w:lang w:val="en-US"/>
+              </w:rPr>
+              <w:t>ố ghế vip đặt</w:t>
+            </w:r>
+          </w:p>
+        </w:tc>
+        <w:tc>
+          <w:tcPr>
+            <w:tcW w:w="900" w:type="dxa"/>
+          </w:tcPr>
+          <w:p>
+            <w:pPr>
+              <w:pStyle w:val="BodyText"/>
+              <w:spacing w:after="0"/>
+              <w:rPr>
+                <w:lang w:val="en-US"/>
+              </w:rPr>
+            </w:pPr>
+            <w:r>
+              <w:rPr>
+                <w:lang w:val="en-US"/>
+              </w:rPr>
+              <w:t>Private</w:t>
+            </w:r>
+          </w:p>
+        </w:tc>
+        <w:tc>
+          <w:tcPr>
+            <w:tcW w:w="2110" w:type="dxa"/>
+          </w:tcPr>
+          <w:p>
+            <w:pPr>
+              <w:pStyle w:val="BodyText"/>
+              <w:spacing w:after="0"/>
+            </w:pPr>
+          </w:p>
+        </w:tc>
+        <w:tc>
+          <w:tcPr>
+            <w:tcW w:w="3848" w:type="dxa"/>
+          </w:tcPr>
+          <w:p>
+            <w:pPr>
+              <w:pStyle w:val="BodyText"/>
+              <w:spacing w:after="0"/>
+              <w:rPr>
+                <w:lang w:val="en-US"/>
+              </w:rPr>
+            </w:pPr>
+            <w:r>
+              <w:rPr>
+                <w:lang w:val="en-US"/>
+              </w:rPr>
+              <w:t>Số lượng ghế thương gia</w:t>
+            </w:r>
+            <w:r>
+              <w:rPr>
+                <w:lang w:val="en-US"/>
+              </w:rPr>
+              <w:t xml:space="preserve"> đã đặt</w:t>
+            </w:r>
+            <w:r>
+              <w:rPr>
+                <w:lang w:val="en-US"/>
+              </w:rPr>
+              <w:t xml:space="preserve"> của máy bay</w:t>
+            </w:r>
+          </w:p>
+        </w:tc>
+      </w:tr>
+      <w:tr>
+        <w:tc>
+          <w:tcPr>
+            <w:tcW w:w="753" w:type="dxa"/>
+          </w:tcPr>
+          <w:p>
+            <w:pPr>
+              <w:pStyle w:val="BodyText"/>
+              <w:spacing w:after="0"/>
+              <w:rPr>
+                <w:lang w:val="en-US"/>
+              </w:rPr>
+            </w:pPr>
+            <w:r>
+              <w:rPr>
+                <w:lang w:val="en-US"/>
+              </w:rPr>
+              <w:t>7</w:t>
+            </w:r>
+          </w:p>
+        </w:tc>
+        <w:tc>
+          <w:tcPr>
+            <w:tcW w:w="1965" w:type="dxa"/>
+          </w:tcPr>
+          <w:p>
+            <w:pPr>
+              <w:pStyle w:val="BodyText"/>
+              <w:spacing w:after="0"/>
+              <w:rPr>
+                <w:lang w:val="en-US"/>
+              </w:rPr>
+            </w:pPr>
+            <w:r>
+              <w:rPr>
+                <w:lang w:val="en-US"/>
+              </w:rPr>
               <w:t>TongSoGheDat()</w:t>
             </w:r>
           </w:p>
@@ -4049,6 +4085,87 @@
         </w:tc>
       </w:tr>
     </w:tbl>
+    <w:p>
+      <w:pPr>
+        <w:pStyle w:val="ListParagraph"/>
+        <w:ind w:left="1224"/>
+        <w:rPr>
+          <w:lang w:val="en-US"/>
+        </w:rPr>
+      </w:pPr>
+    </w:p>
+    <w:p>
+      <w:pPr>
+        <w:pStyle w:val="ListParagraph"/>
+        <w:ind w:left="1224"/>
+        <w:rPr>
+          <w:lang w:val="en-US"/>
+        </w:rPr>
+      </w:pPr>
+    </w:p>
+    <w:p>
+      <w:pPr>
+        <w:pStyle w:val="ListParagraph"/>
+        <w:ind w:left="1224"/>
+        <w:rPr>
+          <w:lang w:val="en-US"/>
+        </w:rPr>
+      </w:pPr>
+    </w:p>
+    <w:p>
+      <w:pPr>
+        <w:pStyle w:val="ListParagraph"/>
+        <w:ind w:left="1224"/>
+        <w:rPr>
+          <w:lang w:val="en-US"/>
+        </w:rPr>
+      </w:pPr>
+    </w:p>
+    <w:p>
+      <w:pPr>
+        <w:pStyle w:val="ListParagraph"/>
+        <w:ind w:left="1224"/>
+        <w:rPr>
+          <w:lang w:val="en-US"/>
+        </w:rPr>
+      </w:pPr>
+    </w:p>
+    <w:p>
+      <w:pPr>
+        <w:pStyle w:val="ListParagraph"/>
+        <w:ind w:left="1224"/>
+        <w:rPr>
+          <w:lang w:val="en-US"/>
+        </w:rPr>
+      </w:pPr>
+    </w:p>
+    <w:p>
+      <w:pPr>
+        <w:pStyle w:val="ListParagraph"/>
+        <w:ind w:left="1224"/>
+        <w:rPr>
+          <w:lang w:val="en-US"/>
+        </w:rPr>
+      </w:pPr>
+    </w:p>
+    <w:p>
+      <w:pPr>
+        <w:pStyle w:val="ListParagraph"/>
+        <w:ind w:left="1224"/>
+        <w:rPr>
+          <w:lang w:val="en-US"/>
+        </w:rPr>
+      </w:pPr>
+    </w:p>
+    <w:p>
+      <w:pPr>
+        <w:pStyle w:val="ListParagraph"/>
+        <w:ind w:left="1224"/>
+        <w:rPr>
+          <w:lang w:val="en-US"/>
+        </w:rPr>
+      </w:pPr>
+    </w:p>
     <w:p>
       <w:pPr>
         <w:pStyle w:val="ListParagraph"/>
@@ -4064,6 +4181,7 @@
         <w:rPr>
           <w:lang w:val="en-US"/>
         </w:rPr>
+        <w:lastRenderedPageBreak/>
         <w:t>Sân bay trung gian</w:t>
       </w:r>
     </w:p>
@@ -4498,13 +4616,6 @@
     </w:p>
     <w:p>
       <w:pPr>
-        <w:rPr>
-          <w:lang w:val="en-US"/>
-        </w:rPr>
-      </w:pPr>
-    </w:p>
-    <w:p>
-      <w:pPr>
         <w:pStyle w:val="ListParagraph"/>
         <w:numPr>
           <w:ilvl w:val="2"/>
@@ -4518,7 +4629,7 @@
         <w:rPr>
           <w:lang w:val="en-US"/>
         </w:rPr>
-        <w:t>Vé</w:t>
+        <w:t>Phiếu đặt chỗ</w:t>
       </w:r>
     </w:p>
     <w:p/>
@@ -4526,19 +4637,20 @@
       <w:tblPr>
         <w:tblStyle w:val="TableGrid"/>
         <w:tblW w:w="9576" w:type="dxa"/>
+        <w:tblLayout w:type="fixed"/>
         <w:tblLook w:val="01E0" w:firstRow="1" w:lastRow="1" w:firstColumn="1" w:lastColumn="1" w:noHBand="0" w:noVBand="0"/>
       </w:tblPr>
       <w:tblGrid>
-        <w:gridCol w:w="751"/>
-        <w:gridCol w:w="1850"/>
+        <w:gridCol w:w="740"/>
+        <w:gridCol w:w="2256"/>
         <w:gridCol w:w="1123"/>
-        <w:gridCol w:w="2052"/>
-        <w:gridCol w:w="3800"/>
+        <w:gridCol w:w="2019"/>
+        <w:gridCol w:w="3438"/>
       </w:tblGrid>
       <w:tr>
         <w:tc>
           <w:tcPr>
-            <w:tcW w:w="754" w:type="dxa"/>
+            <w:tcW w:w="740" w:type="dxa"/>
           </w:tcPr>
           <w:p>
             <w:pPr>
@@ -4554,7 +4666,7 @@
         </w:tc>
         <w:tc>
           <w:tcPr>
-            <w:tcW w:w="1874" w:type="dxa"/>
+            <w:tcW w:w="2256" w:type="dxa"/>
           </w:tcPr>
           <w:p>
             <w:pPr>
@@ -4580,7 +4692,7 @@
         </w:tc>
         <w:tc>
           <w:tcPr>
-            <w:tcW w:w="990" w:type="dxa"/>
+            <w:tcW w:w="1123" w:type="dxa"/>
           </w:tcPr>
           <w:p>
             <w:pPr>
@@ -4602,7 +4714,7 @@
         </w:tc>
         <w:tc>
           <w:tcPr>
-            <w:tcW w:w="2087" w:type="dxa"/>
+            <w:tcW w:w="2019" w:type="dxa"/>
           </w:tcPr>
           <w:p>
             <w:pPr>
@@ -4618,7 +4730,7 @@
         </w:tc>
         <w:tc>
           <w:tcPr>
-            <w:tcW w:w="3871" w:type="dxa"/>
+            <w:tcW w:w="3438" w:type="dxa"/>
           </w:tcPr>
           <w:p>
             <w:pPr>
@@ -4636,7 +4748,7 @@
       <w:tr>
         <w:tc>
           <w:tcPr>
-            <w:tcW w:w="754" w:type="dxa"/>
+            <w:tcW w:w="740" w:type="dxa"/>
           </w:tcPr>
           <w:p>
             <w:pPr>
@@ -4656,7 +4768,7 @@
         </w:tc>
         <w:tc>
           <w:tcPr>
-            <w:tcW w:w="1874" w:type="dxa"/>
+            <w:tcW w:w="2256" w:type="dxa"/>
           </w:tcPr>
           <w:p>
             <w:pPr>
@@ -4676,7 +4788,7 @@
         </w:tc>
         <w:tc>
           <w:tcPr>
-            <w:tcW w:w="990" w:type="dxa"/>
+            <w:tcW w:w="1123" w:type="dxa"/>
           </w:tcPr>
           <w:p>
             <w:pPr>
@@ -4696,18 +4808,18 @@
         </w:tc>
         <w:tc>
           <w:tcPr>
-            <w:tcW w:w="2087" w:type="dxa"/>
-          </w:tcPr>
-          <w:p>
-            <w:pPr>
-              <w:pStyle w:val="BodyText"/>
-              <w:spacing w:after="0"/>
-            </w:pPr>
-          </w:p>
-        </w:tc>
-        <w:tc>
-          <w:tcPr>
-            <w:tcW w:w="3871" w:type="dxa"/>
+            <w:tcW w:w="2019" w:type="dxa"/>
+          </w:tcPr>
+          <w:p>
+            <w:pPr>
+              <w:pStyle w:val="BodyText"/>
+              <w:spacing w:after="0"/>
+            </w:pPr>
+          </w:p>
+        </w:tc>
+        <w:tc>
+          <w:tcPr>
+            <w:tcW w:w="3438" w:type="dxa"/>
           </w:tcPr>
           <w:p>
             <w:pPr>
@@ -4729,7 +4841,7 @@
       <w:tr>
         <w:tc>
           <w:tcPr>
-            <w:tcW w:w="754" w:type="dxa"/>
+            <w:tcW w:w="740" w:type="dxa"/>
           </w:tcPr>
           <w:p>
             <w:pPr>
@@ -4749,7 +4861,7 @@
         </w:tc>
         <w:tc>
           <w:tcPr>
-            <w:tcW w:w="1874" w:type="dxa"/>
+            <w:tcW w:w="2256" w:type="dxa"/>
           </w:tcPr>
           <w:p>
             <w:pPr>
@@ -4769,7 +4881,7 @@
         </w:tc>
         <w:tc>
           <w:tcPr>
-            <w:tcW w:w="990" w:type="dxa"/>
+            <w:tcW w:w="1123" w:type="dxa"/>
           </w:tcPr>
           <w:p>
             <w:pPr>
@@ -4789,7 +4901,7 @@
         </w:tc>
         <w:tc>
           <w:tcPr>
-            <w:tcW w:w="2087" w:type="dxa"/>
+            <w:tcW w:w="2019" w:type="dxa"/>
           </w:tcPr>
           <w:p>
             <w:pPr>
@@ -4809,7 +4921,7 @@
         </w:tc>
         <w:tc>
           <w:tcPr>
-            <w:tcW w:w="3871" w:type="dxa"/>
+            <w:tcW w:w="3438" w:type="dxa"/>
           </w:tcPr>
           <w:p>
             <w:pPr>
@@ -4831,7 +4943,7 @@
       <w:tr>
         <w:tc>
           <w:tcPr>
-            <w:tcW w:w="754" w:type="dxa"/>
+            <w:tcW w:w="740" w:type="dxa"/>
           </w:tcPr>
           <w:p>
             <w:pPr>
@@ -4851,7 +4963,7 @@
         </w:tc>
         <w:tc>
           <w:tcPr>
-            <w:tcW w:w="1874" w:type="dxa"/>
+            <w:tcW w:w="2256" w:type="dxa"/>
           </w:tcPr>
           <w:p>
             <w:pPr>
@@ -4871,7 +4983,7 @@
         </w:tc>
         <w:tc>
           <w:tcPr>
-            <w:tcW w:w="990" w:type="dxa"/>
+            <w:tcW w:w="1123" w:type="dxa"/>
           </w:tcPr>
           <w:p>
             <w:pPr>
@@ -4891,18 +5003,18 @@
         </w:tc>
         <w:tc>
           <w:tcPr>
-            <w:tcW w:w="2087" w:type="dxa"/>
-          </w:tcPr>
-          <w:p>
-            <w:pPr>
-              <w:pStyle w:val="BodyText"/>
-              <w:spacing w:after="0"/>
-            </w:pPr>
-          </w:p>
-        </w:tc>
-        <w:tc>
-          <w:tcPr>
-            <w:tcW w:w="3871" w:type="dxa"/>
+            <w:tcW w:w="2019" w:type="dxa"/>
+          </w:tcPr>
+          <w:p>
+            <w:pPr>
+              <w:pStyle w:val="BodyText"/>
+              <w:spacing w:after="0"/>
+            </w:pPr>
+          </w:p>
+        </w:tc>
+        <w:tc>
+          <w:tcPr>
+            <w:tcW w:w="3438" w:type="dxa"/>
           </w:tcPr>
           <w:p>
             <w:pPr>
@@ -4917,6 +5029,192 @@
                 <w:lang w:val="en-US"/>
               </w:rPr>
               <w:t>Giá tiền của vé máy bay</w:t>
+            </w:r>
+          </w:p>
+        </w:tc>
+      </w:tr>
+      <w:tr>
+        <w:tc>
+          <w:tcPr>
+            <w:tcW w:w="740" w:type="dxa"/>
+          </w:tcPr>
+          <w:p>
+            <w:pPr>
+              <w:pStyle w:val="BodyText"/>
+              <w:spacing w:after="0"/>
+              <w:rPr>
+                <w:lang w:val="en-US"/>
+              </w:rPr>
+            </w:pPr>
+            <w:r>
+              <w:rPr>
+                <w:lang w:val="en-US"/>
+              </w:rPr>
+              <w:t>4</w:t>
+            </w:r>
+          </w:p>
+        </w:tc>
+        <w:tc>
+          <w:tcPr>
+            <w:tcW w:w="2256" w:type="dxa"/>
+          </w:tcPr>
+          <w:p>
+            <w:pPr>
+              <w:pStyle w:val="BodyText"/>
+              <w:spacing w:after="0"/>
+              <w:rPr>
+                <w:lang w:val="en-US"/>
+              </w:rPr>
+            </w:pPr>
+            <w:r>
+              <w:rPr>
+                <w:lang w:val="en-US"/>
+              </w:rPr>
+              <w:t>Trạng thái</w:t>
+            </w:r>
+          </w:p>
+        </w:tc>
+        <w:tc>
+          <w:tcPr>
+            <w:tcW w:w="1123" w:type="dxa"/>
+          </w:tcPr>
+          <w:p>
+            <w:pPr>
+              <w:pStyle w:val="BodyText"/>
+              <w:spacing w:after="0"/>
+              <w:rPr>
+                <w:lang w:val="en-US"/>
+              </w:rPr>
+            </w:pPr>
+            <w:r>
+              <w:rPr>
+                <w:lang w:val="en-US"/>
+              </w:rPr>
+              <w:t>Boolean</w:t>
+            </w:r>
+          </w:p>
+        </w:tc>
+        <w:tc>
+          <w:tcPr>
+            <w:tcW w:w="2019" w:type="dxa"/>
+          </w:tcPr>
+          <w:p>
+            <w:pPr>
+              <w:pStyle w:val="BodyText"/>
+              <w:spacing w:after="0"/>
+            </w:pPr>
+          </w:p>
+        </w:tc>
+        <w:tc>
+          <w:tcPr>
+            <w:tcW w:w="3438" w:type="dxa"/>
+          </w:tcPr>
+          <w:p>
+            <w:pPr>
+              <w:pStyle w:val="BodyText"/>
+              <w:spacing w:after="0"/>
+              <w:rPr>
+                <w:lang w:val="en-US"/>
+              </w:rPr>
+            </w:pPr>
+            <w:r>
+              <w:rPr>
+                <w:lang w:val="en-US"/>
+              </w:rPr>
+              <w:t>Kiểm tra đã in phiếu hay chưa</w:t>
+            </w:r>
+          </w:p>
+        </w:tc>
+      </w:tr>
+      <w:tr>
+        <w:tc>
+          <w:tcPr>
+            <w:tcW w:w="740" w:type="dxa"/>
+          </w:tcPr>
+          <w:p>
+            <w:pPr>
+              <w:pStyle w:val="BodyText"/>
+              <w:spacing w:after="0"/>
+              <w:rPr>
+                <w:lang w:val="en-US"/>
+              </w:rPr>
+            </w:pPr>
+            <w:r>
+              <w:rPr>
+                <w:lang w:val="en-US"/>
+              </w:rPr>
+              <w:t>5</w:t>
+            </w:r>
+          </w:p>
+        </w:tc>
+        <w:tc>
+          <w:tcPr>
+            <w:tcW w:w="2256" w:type="dxa"/>
+          </w:tcPr>
+          <w:p>
+            <w:pPr>
+              <w:pStyle w:val="BodyText"/>
+              <w:spacing w:after="0"/>
+              <w:rPr>
+                <w:lang w:val="en-US"/>
+              </w:rPr>
+            </w:pPr>
+            <w:r>
+              <w:rPr>
+                <w:lang w:val="en-US"/>
+              </w:rPr>
+              <w:t>CheckSLGheTrong()</w:t>
+            </w:r>
+          </w:p>
+        </w:tc>
+        <w:tc>
+          <w:tcPr>
+            <w:tcW w:w="1123" w:type="dxa"/>
+          </w:tcPr>
+          <w:p>
+            <w:pPr>
+              <w:pStyle w:val="BodyText"/>
+              <w:spacing w:after="0"/>
+              <w:rPr>
+                <w:lang w:val="en-US"/>
+              </w:rPr>
+            </w:pPr>
+            <w:r>
+              <w:rPr>
+                <w:lang w:val="en-US"/>
+              </w:rPr>
+              <w:t>Public</w:t>
+            </w:r>
+          </w:p>
+        </w:tc>
+        <w:tc>
+          <w:tcPr>
+            <w:tcW w:w="2019" w:type="dxa"/>
+          </w:tcPr>
+          <w:p>
+            <w:pPr>
+              <w:pStyle w:val="BodyText"/>
+              <w:spacing w:after="0"/>
+            </w:pPr>
+          </w:p>
+        </w:tc>
+        <w:tc>
+          <w:tcPr>
+            <w:tcW w:w="3438" w:type="dxa"/>
+          </w:tcPr>
+          <w:p>
+            <w:pPr>
+              <w:pStyle w:val="BodyText"/>
+              <w:spacing w:after="0"/>
+              <w:rPr>
+                <w:lang w:val="en-US"/>
+              </w:rPr>
+            </w:pPr>
+            <w:r>
+              <w:rPr>
+                <w:lang w:val="en-US"/>
+              </w:rPr>
+              <w:t>Kiếm tra số ghế trống của chuyến bay</w:t>
             </w:r>
           </w:p>
         </w:tc>
@@ -4937,15 +5235,13 @@
         <w:rPr>
           <w:lang w:val="en-US"/>
         </w:rPr>
-        <w:t xml:space="preserve">Phiếu đặt chỗ: Kế thừa từ </w:t>
+        <w:t xml:space="preserve">Vé máy bay: Kế thừa từ </w:t>
       </w:r>
       <w:r>
         <w:rPr>
-          <w:b/>
-          <w:bCs/>
           <w:lang w:val="en-US"/>
         </w:rPr>
-        <w:t>vé</w:t>
+        <w:t>Phiếu đặt chỗ</w:t>
       </w:r>
       <w:r>
         <w:rPr>
@@ -4959,231 +5255,7 @@
           <w:bCs/>
           <w:lang w:val="en-US"/>
         </w:rPr>
-        <w:t>sử dụng tất cả thuộc tính từ vé</w:t>
-      </w:r>
-    </w:p>
-    <w:p/>
-    <w:tbl>
-      <w:tblPr>
-        <w:tblStyle w:val="TableGrid"/>
-        <w:tblW w:w="9576" w:type="dxa"/>
-        <w:tblLook w:val="01E0" w:firstRow="1" w:lastRow="1" w:firstColumn="1" w:lastColumn="1" w:noHBand="0" w:noVBand="0"/>
-      </w:tblPr>
-      <w:tblGrid>
-        <w:gridCol w:w="757"/>
-        <w:gridCol w:w="2323"/>
-        <w:gridCol w:w="1212"/>
-        <w:gridCol w:w="1308"/>
-        <w:gridCol w:w="3976"/>
-      </w:tblGrid>
-      <w:tr>
-        <w:tc>
-          <w:tcPr>
-            <w:tcW w:w="757" w:type="dxa"/>
-          </w:tcPr>
-          <w:p>
-            <w:pPr>
-              <w:spacing w:line="360" w:lineRule="auto"/>
-            </w:pPr>
-            <w:r>
-              <w:rPr>
-                <w:color w:val="000000"/>
-              </w:rPr>
-              <w:t>STT</w:t>
-            </w:r>
-          </w:p>
-        </w:tc>
-        <w:tc>
-          <w:tcPr>
-            <w:tcW w:w="2323" w:type="dxa"/>
-          </w:tcPr>
-          <w:p>
-            <w:pPr>
-              <w:spacing w:line="360" w:lineRule="auto"/>
-              <w:rPr>
-                <w:lang w:val="en-US"/>
-              </w:rPr>
-            </w:pPr>
-            <w:r>
-              <w:rPr>
-                <w:color w:val="000000"/>
-              </w:rPr>
-              <w:t>Tên thuộc tính</w:t>
-            </w:r>
-            <w:r>
-              <w:rPr>
-                <w:color w:val="000000"/>
-                <w:lang w:val="en-US"/>
-              </w:rPr>
-              <w:t xml:space="preserve"> và Phương thức</w:t>
-            </w:r>
-          </w:p>
-        </w:tc>
-        <w:tc>
-          <w:tcPr>
-            <w:tcW w:w="1212" w:type="dxa"/>
-          </w:tcPr>
-          <w:p>
-            <w:pPr>
-              <w:spacing w:line="360" w:lineRule="auto"/>
-              <w:jc w:val="center"/>
-              <w:rPr>
-                <w:color w:val="000000"/>
-                <w:lang w:val="en-US"/>
-              </w:rPr>
-            </w:pPr>
-            <w:r>
-              <w:rPr>
-                <w:color w:val="000000"/>
-                <w:lang w:val="en-US"/>
-              </w:rPr>
-              <w:t>Loại</w:t>
-            </w:r>
-          </w:p>
-        </w:tc>
-        <w:tc>
-          <w:tcPr>
-            <w:tcW w:w="1308" w:type="dxa"/>
-          </w:tcPr>
-          <w:p>
-            <w:pPr>
-              <w:spacing w:line="360" w:lineRule="auto"/>
-            </w:pPr>
-            <w:r>
-              <w:rPr>
-                <w:color w:val="000000"/>
-              </w:rPr>
-              <w:t>Ràng buộc</w:t>
-            </w:r>
-          </w:p>
-        </w:tc>
-        <w:tc>
-          <w:tcPr>
-            <w:tcW w:w="3976" w:type="dxa"/>
-          </w:tcPr>
-          <w:p>
-            <w:pPr>
-              <w:spacing w:line="360" w:lineRule="auto"/>
-            </w:pPr>
-            <w:r>
-              <w:rPr>
-                <w:color w:val="000000"/>
-              </w:rPr>
-              <w:t>Ý nghĩa/ghi chú</w:t>
-            </w:r>
-          </w:p>
-        </w:tc>
-      </w:tr>
-      <w:tr>
-        <w:tc>
-          <w:tcPr>
-            <w:tcW w:w="757" w:type="dxa"/>
-          </w:tcPr>
-          <w:p>
-            <w:pPr>
-              <w:pStyle w:val="BodyText"/>
-              <w:spacing w:after="0"/>
-              <w:rPr>
-                <w:lang w:val="en-US"/>
-              </w:rPr>
-            </w:pPr>
-            <w:r>
-              <w:rPr>
-                <w:lang w:val="en-US"/>
-              </w:rPr>
-              <w:t>1</w:t>
-            </w:r>
-          </w:p>
-        </w:tc>
-        <w:tc>
-          <w:tcPr>
-            <w:tcW w:w="2323" w:type="dxa"/>
-          </w:tcPr>
-          <w:p>
-            <w:pPr>
-              <w:pStyle w:val="BodyText"/>
-              <w:spacing w:after="0"/>
-              <w:rPr>
-                <w:lang w:val="en-US"/>
-              </w:rPr>
-            </w:pPr>
-            <w:r>
-              <w:rPr>
-                <w:lang w:val="en-US"/>
-              </w:rPr>
-              <w:t>Thời hạn</w:t>
-            </w:r>
-          </w:p>
-        </w:tc>
-        <w:tc>
-          <w:tcPr>
-            <w:tcW w:w="1212" w:type="dxa"/>
-          </w:tcPr>
-          <w:p>
-            <w:pPr>
-              <w:pStyle w:val="BodyText"/>
-              <w:spacing w:after="0"/>
-              <w:rPr>
-                <w:lang w:val="en-US"/>
-              </w:rPr>
-            </w:pPr>
-            <w:r>
-              <w:rPr>
-                <w:lang w:val="en-US"/>
-              </w:rPr>
-              <w:t>Protected</w:t>
-            </w:r>
-          </w:p>
-        </w:tc>
-        <w:tc>
-          <w:tcPr>
-            <w:tcW w:w="1308" w:type="dxa"/>
-          </w:tcPr>
-          <w:p>
-            <w:pPr>
-              <w:pStyle w:val="BodyText"/>
-              <w:spacing w:after="0"/>
-            </w:pPr>
-          </w:p>
-        </w:tc>
-        <w:tc>
-          <w:tcPr>
-            <w:tcW w:w="3976" w:type="dxa"/>
-          </w:tcPr>
-          <w:p>
-            <w:pPr>
-              <w:pStyle w:val="BodyText"/>
-              <w:spacing w:after="0"/>
-              <w:rPr>
-                <w:lang w:val="en-US"/>
-              </w:rPr>
-            </w:pPr>
-            <w:r>
-              <w:rPr>
-                <w:lang w:val="en-US"/>
-              </w:rPr>
-              <w:t>Thời gian kết thúc ghi nhận vé</w:t>
-            </w:r>
-          </w:p>
-        </w:tc>
-      </w:tr>
-    </w:tbl>
-    <w:p>
-      <w:pPr>
-        <w:pStyle w:val="ListParagraph"/>
-        <w:numPr>
-          <w:ilvl w:val="2"/>
-          <w:numId w:val="42"/>
-        </w:numPr>
-        <w:rPr>
-          <w:lang w:val="en-US"/>
-        </w:rPr>
-      </w:pPr>
-      <w:r>
-        <w:rPr>
-          <w:lang w:val="en-US"/>
-        </w:rPr>
-        <w:t xml:space="preserve">Vé máy bay: Kế thừa từ vé và </w:t>
+        <w:t>sử dụng tất cả thuộc tính</w:t>
       </w:r>
       <w:r>
         <w:rPr>
@@ -5191,215 +5263,9 @@
           <w:bCs/>
           <w:lang w:val="en-US"/>
         </w:rPr>
-        <w:t>sử dụng tất cả thuộc tính từ vé</w:t>
+        <w:t xml:space="preserve"> từ Phiếu</w:t>
       </w:r>
     </w:p>
-    <w:p/>
-    <w:tbl>
-      <w:tblPr>
-        <w:tblStyle w:val="TableGrid"/>
-        <w:tblW w:w="9576" w:type="dxa"/>
-        <w:tblLook w:val="01E0" w:firstRow="1" w:lastRow="1" w:firstColumn="1" w:lastColumn="1" w:noHBand="0" w:noVBand="0"/>
-      </w:tblPr>
-      <w:tblGrid>
-        <w:gridCol w:w="758"/>
-        <w:gridCol w:w="2320"/>
-        <w:gridCol w:w="1212"/>
-        <w:gridCol w:w="1308"/>
-        <w:gridCol w:w="3978"/>
-      </w:tblGrid>
-      <w:tr>
-        <w:tc>
-          <w:tcPr>
-            <w:tcW w:w="758" w:type="dxa"/>
-          </w:tcPr>
-          <w:p>
-            <w:pPr>
-              <w:spacing w:line="360" w:lineRule="auto"/>
-            </w:pPr>
-            <w:r>
-              <w:rPr>
-                <w:color w:val="000000"/>
-              </w:rPr>
-              <w:t>STT</w:t>
-            </w:r>
-          </w:p>
-        </w:tc>
-        <w:tc>
-          <w:tcPr>
-            <w:tcW w:w="2320" w:type="dxa"/>
-          </w:tcPr>
-          <w:p>
-            <w:pPr>
-              <w:spacing w:line="360" w:lineRule="auto"/>
-              <w:rPr>
-                <w:lang w:val="en-US"/>
-              </w:rPr>
-            </w:pPr>
-            <w:r>
-              <w:rPr>
-                <w:color w:val="000000"/>
-              </w:rPr>
-              <w:t>Tên thuộc tính</w:t>
-            </w:r>
-            <w:r>
-              <w:rPr>
-                <w:color w:val="000000"/>
-                <w:lang w:val="en-US"/>
-              </w:rPr>
-              <w:t xml:space="preserve"> và Phương thức</w:t>
-            </w:r>
-          </w:p>
-        </w:tc>
-        <w:tc>
-          <w:tcPr>
-            <w:tcW w:w="1212" w:type="dxa"/>
-          </w:tcPr>
-          <w:p>
-            <w:pPr>
-              <w:spacing w:line="360" w:lineRule="auto"/>
-              <w:jc w:val="center"/>
-              <w:rPr>
-                <w:color w:val="000000"/>
-                <w:lang w:val="en-US"/>
-              </w:rPr>
-            </w:pPr>
-            <w:r>
-              <w:rPr>
-                <w:color w:val="000000"/>
-                <w:lang w:val="en-US"/>
-              </w:rPr>
-              <w:t>Loại</w:t>
-            </w:r>
-          </w:p>
-        </w:tc>
-        <w:tc>
-          <w:tcPr>
-            <w:tcW w:w="1308" w:type="dxa"/>
-          </w:tcPr>
-          <w:p>
-            <w:pPr>
-              <w:spacing w:line="360" w:lineRule="auto"/>
-            </w:pPr>
-            <w:r>
-              <w:rPr>
-                <w:color w:val="000000"/>
-              </w:rPr>
-              <w:t>Ràng buộc</w:t>
-            </w:r>
-          </w:p>
-        </w:tc>
-        <w:tc>
-          <w:tcPr>
-            <w:tcW w:w="3978" w:type="dxa"/>
-          </w:tcPr>
-          <w:p>
-            <w:pPr>
-              <w:spacing w:line="360" w:lineRule="auto"/>
-            </w:pPr>
-            <w:r>
-              <w:rPr>
-                <w:color w:val="000000"/>
-              </w:rPr>
-              <w:t>Ý nghĩa/ghi chú</w:t>
-            </w:r>
-          </w:p>
-        </w:tc>
-      </w:tr>
-      <w:tr>
-        <w:tc>
-          <w:tcPr>
-            <w:tcW w:w="758" w:type="dxa"/>
-          </w:tcPr>
-          <w:p>
-            <w:pPr>
-              <w:pStyle w:val="BodyText"/>
-              <w:spacing w:after="0"/>
-              <w:rPr>
-                <w:lang w:val="en-US"/>
-              </w:rPr>
-            </w:pPr>
-            <w:r>
-              <w:rPr>
-                <w:lang w:val="en-US"/>
-              </w:rPr>
-              <w:t>1</w:t>
-            </w:r>
-          </w:p>
-        </w:tc>
-        <w:tc>
-          <w:tcPr>
-            <w:tcW w:w="2320" w:type="dxa"/>
-          </w:tcPr>
-          <w:p>
-            <w:pPr>
-              <w:pStyle w:val="BodyText"/>
-              <w:spacing w:after="0"/>
-              <w:rPr>
-                <w:lang w:val="en-US"/>
-              </w:rPr>
-            </w:pPr>
-            <w:r>
-              <w:rPr>
-                <w:lang w:val="en-US"/>
-              </w:rPr>
-              <w:t>CheckSLGheTrong()</w:t>
-            </w:r>
-          </w:p>
-        </w:tc>
-        <w:tc>
-          <w:tcPr>
-            <w:tcW w:w="1212" w:type="dxa"/>
-          </w:tcPr>
-          <w:p>
-            <w:pPr>
-              <w:pStyle w:val="BodyText"/>
-              <w:spacing w:after="0"/>
-              <w:rPr>
-                <w:lang w:val="en-US"/>
-              </w:rPr>
-            </w:pPr>
-            <w:r>
-              <w:rPr>
-                <w:lang w:val="en-US"/>
-              </w:rPr>
-              <w:t>Public</w:t>
-            </w:r>
-          </w:p>
-        </w:tc>
-        <w:tc>
-          <w:tcPr>
-            <w:tcW w:w="1308" w:type="dxa"/>
-          </w:tcPr>
-          <w:p>
-            <w:pPr>
-              <w:pStyle w:val="BodyText"/>
-              <w:spacing w:after="0"/>
-            </w:pPr>
-          </w:p>
-        </w:tc>
-        <w:tc>
-          <w:tcPr>
-            <w:tcW w:w="3978" w:type="dxa"/>
-          </w:tcPr>
-          <w:p>
-            <w:pPr>
-              <w:pStyle w:val="BodyText"/>
-              <w:spacing w:after="0"/>
-              <w:rPr>
-                <w:lang w:val="en-US"/>
-              </w:rPr>
-            </w:pPr>
-            <w:r>
-              <w:rPr>
-                <w:lang w:val="en-US"/>
-              </w:rPr>
-              <w:t>Kiếm tra chuyến bay còn ghế trống hay không</w:t>
-            </w:r>
-          </w:p>
-        </w:tc>
-      </w:tr>
-    </w:tbl>
     <w:p>
       <w:pPr>
         <w:pStyle w:val="ListParagraph"/>
@@ -6037,41 +5903,6 @@
     </w:p>
     <w:p>
       <w:pPr>
-        <w:rPr>
-          <w:lang w:val="en-US"/>
-        </w:rPr>
-      </w:pPr>
-    </w:p>
-    <w:p>
-      <w:pPr>
-        <w:rPr>
-          <w:lang w:val="en-US"/>
-        </w:rPr>
-      </w:pPr>
-    </w:p>
-    <w:p>
-      <w:pPr>
-        <w:rPr>
-          <w:lang w:val="en-US"/>
-        </w:rPr>
-      </w:pPr>
-    </w:p>
-    <w:p>
-      <w:pPr>
-        <w:rPr>
-          <w:lang w:val="en-US"/>
-        </w:rPr>
-      </w:pPr>
-    </w:p>
-    <w:p>
-      <w:pPr>
-        <w:rPr>
-          <w:lang w:val="en-US"/>
-        </w:rPr>
-      </w:pPr>
-    </w:p>
-    <w:p>
-      <w:pPr>
         <w:pStyle w:val="ListParagraph"/>
         <w:numPr>
           <w:ilvl w:val="2"/>
@@ -6085,7 +5916,35 @@
         <w:rPr>
           <w:lang w:val="en-US"/>
         </w:rPr>
-        <w:t>Công ty: Sử dụng thuộc tính từ Lịch chuyến bay và Vé để thực hiện các phương thức sau đây</w:t>
+        <w:t xml:space="preserve">Công ty: Sử dụng thuộc tính từ </w:t>
+      </w:r>
+      <w:r>
+        <w:rPr>
+          <w:b/>
+          <w:bCs/>
+          <w:lang w:val="en-US"/>
+        </w:rPr>
+        <w:t>Lịch chuyến bay</w:t>
+      </w:r>
+      <w:r>
+        <w:rPr>
+          <w:lang w:val="en-US"/>
+        </w:rPr>
+        <w:t xml:space="preserve"> và </w:t>
+      </w:r>
+      <w:r>
+        <w:rPr>
+          <w:b/>
+          <w:bCs/>
+          <w:lang w:val="en-US"/>
+        </w:rPr>
+        <w:t>Phiếu đặt chỗ</w:t>
+      </w:r>
+      <w:r>
+        <w:rPr>
+          <w:lang w:val="en-US"/>
+        </w:rPr>
+        <w:t xml:space="preserve"> để thực hiện các phương thức sau đây</w:t>
       </w:r>
     </w:p>
     <w:p/>
@@ -6099,9 +5958,9 @@
       <w:tblGrid>
         <w:gridCol w:w="733"/>
         <w:gridCol w:w="3245"/>
-        <w:gridCol w:w="1170"/>
-        <w:gridCol w:w="1082"/>
-        <w:gridCol w:w="3346"/>
+        <w:gridCol w:w="900"/>
+        <w:gridCol w:w="1260"/>
+        <w:gridCol w:w="3438"/>
       </w:tblGrid>
       <w:tr>
         <w:tc>
@@ -6148,7 +6007,7 @@
         </w:tc>
         <w:tc>
           <w:tcPr>
-            <w:tcW w:w="1170" w:type="dxa"/>
+            <w:tcW w:w="900" w:type="dxa"/>
           </w:tcPr>
           <w:p>
             <w:pPr>
@@ -6170,7 +6029,7 @@
         </w:tc>
         <w:tc>
           <w:tcPr>
-            <w:tcW w:w="1082" w:type="dxa"/>
+            <w:tcW w:w="1260" w:type="dxa"/>
           </w:tcPr>
           <w:p>
             <w:pPr>
@@ -6186,7 +6045,7 @@
         </w:tc>
         <w:tc>
           <w:tcPr>
-            <w:tcW w:w="3346" w:type="dxa"/>
+            <w:tcW w:w="3438" w:type="dxa"/>
           </w:tcPr>
           <w:p>
             <w:pPr>
@@ -6244,7 +6103,7 @@
         </w:tc>
         <w:tc>
           <w:tcPr>
-            <w:tcW w:w="1170" w:type="dxa"/>
+            <w:tcW w:w="900" w:type="dxa"/>
           </w:tcPr>
           <w:p>
             <w:pPr>
@@ -6264,18 +6123,18 @@
         </w:tc>
         <w:tc>
           <w:tcPr>
-            <w:tcW w:w="1082" w:type="dxa"/>
-          </w:tcPr>
-          <w:p>
-            <w:pPr>
-              <w:pStyle w:val="BodyText"/>
-              <w:spacing w:after="0"/>
-            </w:pPr>
-          </w:p>
-        </w:tc>
-        <w:tc>
-          <w:tcPr>
-            <w:tcW w:w="3346" w:type="dxa"/>
+            <w:tcW w:w="1260" w:type="dxa"/>
+          </w:tcPr>
+          <w:p>
+            <w:pPr>
+              <w:pStyle w:val="BodyText"/>
+              <w:spacing w:after="0"/>
+            </w:pPr>
+          </w:p>
+        </w:tc>
+        <w:tc>
+          <w:tcPr>
+            <w:tcW w:w="3438" w:type="dxa"/>
           </w:tcPr>
           <w:p>
             <w:pPr>
@@ -6352,7 +6211,7 @@
         </w:tc>
         <w:tc>
           <w:tcPr>
-            <w:tcW w:w="1170" w:type="dxa"/>
+            <w:tcW w:w="900" w:type="dxa"/>
           </w:tcPr>
           <w:p>
             <w:pPr>
@@ -6372,18 +6231,18 @@
         </w:tc>
         <w:tc>
           <w:tcPr>
-            <w:tcW w:w="1082" w:type="dxa"/>
-          </w:tcPr>
-          <w:p>
-            <w:pPr>
-              <w:pStyle w:val="BodyText"/>
-              <w:spacing w:after="0"/>
-            </w:pPr>
-          </w:p>
-        </w:tc>
-        <w:tc>
-          <w:tcPr>
-            <w:tcW w:w="3346" w:type="dxa"/>
+            <w:tcW w:w="1260" w:type="dxa"/>
+          </w:tcPr>
+          <w:p>
+            <w:pPr>
+              <w:pStyle w:val="BodyText"/>
+              <w:spacing w:after="0"/>
+            </w:pPr>
+          </w:p>
+        </w:tc>
+        <w:tc>
+          <w:tcPr>
+            <w:tcW w:w="3438" w:type="dxa"/>
           </w:tcPr>
           <w:p>
             <w:pPr>
@@ -6451,7 +6310,7 @@
         </w:tc>
         <w:tc>
           <w:tcPr>
-            <w:tcW w:w="1170" w:type="dxa"/>
+            <w:tcW w:w="900" w:type="dxa"/>
           </w:tcPr>
           <w:p>
             <w:pPr>
@@ -6471,18 +6330,18 @@
         </w:tc>
         <w:tc>
           <w:tcPr>
-            <w:tcW w:w="1082" w:type="dxa"/>
-          </w:tcPr>
-          <w:p>
-            <w:pPr>
-              <w:pStyle w:val="BodyText"/>
-              <w:spacing w:after="0"/>
-            </w:pPr>
-          </w:p>
-        </w:tc>
-        <w:tc>
-          <w:tcPr>
-            <w:tcW w:w="3346" w:type="dxa"/>
+            <w:tcW w:w="1260" w:type="dxa"/>
+          </w:tcPr>
+          <w:p>
+            <w:pPr>
+              <w:pStyle w:val="BodyText"/>
+              <w:spacing w:after="0"/>
+            </w:pPr>
+          </w:p>
+        </w:tc>
+        <w:tc>
+          <w:tcPr>
+            <w:tcW w:w="3438" w:type="dxa"/>
           </w:tcPr>
           <w:p>
             <w:pPr>
@@ -6502,6 +6361,13 @@
         </w:tc>
       </w:tr>
     </w:tbl>
+    <w:p>
+      <w:pPr>
+        <w:rPr>
+          <w:lang w:val="en-US"/>
+        </w:rPr>
+      </w:pPr>
+    </w:p>
     <w:p>
       <w:pPr>
         <w:pStyle w:val="ListParagraph"/>
@@ -7432,7 +7298,6 @@
       </w:pPr>
       <w:bookmarkStart w:id="6" w:name="_Toc73798702"/>
       <w:r>
-        <w:lastRenderedPageBreak/>
         <w:t>Sơ đồ trạng thái</w:t>
       </w:r>
       <w:bookmarkEnd w:id="6"/>
@@ -7903,7 +7768,7 @@
         </mc:Choice>
         <mc:Fallback>
           <w:pict>
-            <v:shape w14:anchorId="788E1F5B" id="Freeform 1" o:spid="_x0000_s1026" style="position:absolute;margin-left:0;margin-top:.75pt;width:93.15pt;height:814.5pt;flip:x;z-index:251655680;visibility:visible;mso-wrap-style:square;mso-width-percent:0;mso-height-percent:0;mso-wrap-distance-left:9pt;mso-wrap-distance-top:0;mso-wrap-distance-right:9pt;mso-wrap-distance-bottom:0;mso-position-horizontal:absolute;mso-position-horizontal-relative:page;mso-position-vertical:absolute;mso-position-vertical-relative:page;mso-width-percent:0;mso-height-percent:0;mso-width-relative:page;mso-height-relative:page;v-text-anchor:top" coordsize="502,3168" o:gfxdata="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" path="m502,c93,,93,,93,,146,383,323,1900,,3168v502,,502,,502,l502,xe" fillcolor="#8db3e2" stroked="f" strokecolor="#212120">
+            <v:shape w14:anchorId="31E9D2CA" id="Freeform 1" o:spid="_x0000_s1026" style="position:absolute;margin-left:0;margin-top:.75pt;width:93.15pt;height:814.5pt;flip:x;z-index:251655680;visibility:visible;mso-wrap-style:square;mso-width-percent:0;mso-height-percent:0;mso-wrap-distance-left:9pt;mso-wrap-distance-top:0;mso-wrap-distance-right:9pt;mso-wrap-distance-bottom:0;mso-position-horizontal:absolute;mso-position-horizontal-relative:page;mso-position-vertical:absolute;mso-position-vertical-relative:page;mso-width-percent:0;mso-height-percent:0;mso-width-relative:page;mso-height-relative:page;v-text-anchor:top" coordsize="502,3168" o:gfxdata="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" path="m502,c93,,93,,93,,146,383,323,1900,,3168v502,,502,,502,l502,xe" fillcolor="#8db3e2" stroked="f" strokecolor="#212120">
               <v:fill color2="#1f497d" rotate="t" focus="100%" type="gradient"/>
               <v:shadow color="#8c8682"/>
               <v:path arrowok="t" o:connecttype="custom" o:connectlocs="1183005,0;219162,0;0,10344150;1183005,10344150;1183005,0" o:connectangles="0,0,0,0,0"/>
@@ -8077,7 +7942,7 @@
         <w:lang w:val="en-US"/>
       </w:rPr>
       <w:drawing>
-        <wp:anchor distT="0" distB="0" distL="114300" distR="114300" simplePos="0" relativeHeight="251656704" behindDoc="1" locked="0" layoutInCell="1" allowOverlap="1" wp14:anchorId="5A543C11" wp14:editId="7A280818">
+        <wp:anchor distT="0" distB="0" distL="114300" distR="114300" simplePos="0" relativeHeight="251658240" behindDoc="1" locked="0" layoutInCell="1" allowOverlap="1" wp14:anchorId="5A543C11" wp14:editId="7A280818">
           <wp:simplePos x="0" y="0"/>
           <wp:positionH relativeFrom="column">
             <wp:posOffset>-538480</wp:posOffset>
@@ -8195,7 +8060,7 @@
             <w:rPr>
               <w:lang w:val="en-US"/>
             </w:rPr>
-            <w:t>1</w:t>
+            <w:t>2</w:t>
           </w:r>
         </w:p>
       </w:tc>

</xml_diff>